<commit_message>
Update Data Viz Project Report Group13.docx
</commit_message>
<xml_diff>
--- a/project-report/Data Viz Project Report Group13.docx
+++ b/project-report/Data Viz Project Report Group13.docx
@@ -15,6 +15,8 @@
         </w:rPr>
         <w:t>The United States Opioid Epidemic: Data and Visualizations</w:t>
       </w:r>
+      <w:bookmarkStart w:id="0" w:name="_GoBack"/>
+      <w:bookmarkEnd w:id="0"/>
     </w:p>
     <w:p>
       <w:pPr>
@@ -331,7 +333,43 @@
           <w:sz w:val="24"/>
           <w:szCs w:val="24"/>
         </w:rPr>
-        <w:t xml:space="preserve"> Prescription Opioids are normally safe when taken as prescribed. The same prescription can be misused by an addict. More than 100 lives are estimated to be lost every day in the country due to Opioid overdose. This is a national crisis that is affecting social as well as economic welfare of the nation.</w:t>
+        <w:t xml:space="preserve"> Prescription Opioids are normally safe when taken as prescribed. The same prescription can be misused by an addict. More than 100 lives are estimated to be lost every day in the country due to Opioid overdose. This is a national crisis that is affecting </w:t>
+      </w:r>
+      <w:r>
+        <w:rPr>
+          <w:rFonts w:asciiTheme="minorHAnsi" w:eastAsia="Cambria" w:hAnsiTheme="minorHAnsi" w:cs="Cambria"/>
+          <w:color w:val="212121"/>
+          <w:sz w:val="24"/>
+          <w:szCs w:val="24"/>
+        </w:rPr>
+        <w:t xml:space="preserve">the </w:t>
+      </w:r>
+      <w:r>
+        <w:rPr>
+          <w:rFonts w:asciiTheme="minorHAnsi" w:eastAsia="Cambria" w:hAnsiTheme="minorHAnsi" w:cs="Cambria"/>
+          <w:color w:val="212121"/>
+          <w:sz w:val="24"/>
+          <w:szCs w:val="24"/>
+        </w:rPr>
+        <w:t xml:space="preserve">social </w:t>
+      </w:r>
+      <w:r>
+        <w:rPr>
+          <w:rFonts w:asciiTheme="minorHAnsi" w:eastAsia="Cambria" w:hAnsiTheme="minorHAnsi" w:cs="Cambria"/>
+          <w:color w:val="212121"/>
+          <w:sz w:val="24"/>
+          <w:szCs w:val="24"/>
+        </w:rPr>
+        <w:t>and</w:t>
+      </w:r>
+      <w:r>
+        <w:rPr>
+          <w:rFonts w:asciiTheme="minorHAnsi" w:eastAsia="Cambria" w:hAnsiTheme="minorHAnsi" w:cs="Cambria"/>
+          <w:color w:val="212121"/>
+          <w:sz w:val="24"/>
+          <w:szCs w:val="24"/>
+        </w:rPr>
+        <w:t xml:space="preserve"> economic welfare of the nation.</w:t>
       </w:r>
     </w:p>
     <w:p>
@@ -352,7 +390,7 @@
           <w:sz w:val="24"/>
           <w:szCs w:val="24"/>
         </w:rPr>
-        <w:t>“The Centers for Disease Control and Prevention estimates that the total "economic burden" of prescription opioid misuse alone in the United States is $78.5 billion a year, including the costs of healthcare, lost productivity, addiction treatment, and criminal justice involvement.”</w:t>
+        <w:t>The Centers for Disease Control and Prevention estimates that the total "economic burden" of prescription opioid misuse alone in the United States is $78.5 billion a year, including the costs of healthcare, lost productivity, addiction treatment, and criminal justice involvement.”</w:t>
       </w:r>
       <w:sdt>
         <w:sdtPr>
@@ -366,6 +404,7 @@
           <w:id w:val="-1703538156"/>
           <w:citation/>
         </w:sdtPr>
+        <w:sdtEndPr/>
         <w:sdtContent>
           <w:r>
             <w:rPr>
@@ -472,7 +511,79 @@
           <w:sz w:val="24"/>
           <w:szCs w:val="24"/>
         </w:rPr>
-        <w:t xml:space="preserve">Aware of the severity of the complication, our team decided to analyze the data collected by Center for Disease Control [CDC]. We are looking forward to develop an application that will provide the visual statistics of the epidemic across the country.  </w:t>
+        <w:t>Aware of the severity of the complication, our team decided to analyze the data collected by Center for Disease Control</w:t>
+      </w:r>
+      <w:r>
+        <w:rPr>
+          <w:rFonts w:asciiTheme="minorHAnsi" w:eastAsia="Cambria" w:hAnsiTheme="minorHAnsi" w:cs="Cambria"/>
+          <w:color w:val="212121"/>
+          <w:sz w:val="24"/>
+          <w:szCs w:val="24"/>
+        </w:rPr>
+        <w:t xml:space="preserve"> (CDC)</w:t>
+      </w:r>
+      <w:r>
+        <w:rPr>
+          <w:rFonts w:asciiTheme="minorHAnsi" w:eastAsia="Cambria" w:hAnsiTheme="minorHAnsi" w:cs="Cambria"/>
+          <w:color w:val="212121"/>
+          <w:sz w:val="24"/>
+          <w:szCs w:val="24"/>
+        </w:rPr>
+        <w:t>. We develop</w:t>
+      </w:r>
+      <w:r>
+        <w:rPr>
+          <w:rFonts w:asciiTheme="minorHAnsi" w:eastAsia="Cambria" w:hAnsiTheme="minorHAnsi" w:cs="Cambria"/>
+          <w:color w:val="212121"/>
+          <w:sz w:val="24"/>
+          <w:szCs w:val="24"/>
+        </w:rPr>
+        <w:t>ed</w:t>
+      </w:r>
+      <w:r>
+        <w:rPr>
+          <w:rFonts w:asciiTheme="minorHAnsi" w:eastAsia="Cambria" w:hAnsiTheme="minorHAnsi" w:cs="Cambria"/>
+          <w:color w:val="212121"/>
+          <w:sz w:val="24"/>
+          <w:szCs w:val="24"/>
+        </w:rPr>
+        <w:t xml:space="preserve"> an application that provide</w:t>
+      </w:r>
+      <w:r>
+        <w:rPr>
+          <w:rFonts w:asciiTheme="minorHAnsi" w:eastAsia="Cambria" w:hAnsiTheme="minorHAnsi" w:cs="Cambria"/>
+          <w:color w:val="212121"/>
+          <w:sz w:val="24"/>
+          <w:szCs w:val="24"/>
+        </w:rPr>
+        <w:t>s</w:t>
+      </w:r>
+      <w:r>
+        <w:rPr>
+          <w:rFonts w:asciiTheme="minorHAnsi" w:eastAsia="Cambria" w:hAnsiTheme="minorHAnsi" w:cs="Cambria"/>
+          <w:color w:val="212121"/>
+          <w:sz w:val="24"/>
+          <w:szCs w:val="24"/>
+        </w:rPr>
+        <w:t xml:space="preserve"> the visual statistics of the </w:t>
+      </w:r>
+      <w:r>
+        <w:rPr>
+          <w:rFonts w:asciiTheme="minorHAnsi" w:eastAsia="Cambria" w:hAnsiTheme="minorHAnsi" w:cs="Cambria"/>
+          <w:color w:val="212121"/>
+          <w:sz w:val="24"/>
+          <w:szCs w:val="24"/>
+        </w:rPr>
+        <w:t xml:space="preserve">Opioid </w:t>
+      </w:r>
+      <w:r>
+        <w:rPr>
+          <w:rFonts w:asciiTheme="minorHAnsi" w:eastAsia="Cambria" w:hAnsiTheme="minorHAnsi" w:cs="Cambria"/>
+          <w:color w:val="212121"/>
+          <w:sz w:val="24"/>
+          <w:szCs w:val="24"/>
+        </w:rPr>
+        <w:t xml:space="preserve">epidemic across the country.  </w:t>
       </w:r>
     </w:p>
     <w:p>
@@ -516,6 +627,7 @@
           <w:szCs w:val="24"/>
         </w:rPr>
         <w:sectPr>
+          <w:footerReference w:type="default" r:id="rId8"/>
           <w:pgSz w:w="12240" w:h="15840"/>
           <w:pgMar w:top="1440" w:right="1440" w:bottom="1440" w:left="1440" w:header="720" w:footer="720" w:gutter="0"/>
           <w:pgNumType w:start="1"/>
@@ -552,15 +664,6 @@
         </w:rPr>
         <w:lastRenderedPageBreak/>
         <w:t>Introduction</w:t>
-      </w:r>
-      <w:r>
-        <w:rPr>
-          <w:rFonts w:asciiTheme="minorHAnsi" w:eastAsia="Cambria" w:hAnsiTheme="minorHAnsi" w:cs="Cambria"/>
-          <w:color w:val="212121"/>
-          <w:sz w:val="24"/>
-          <w:szCs w:val="24"/>
-        </w:rPr>
-        <w:t>:</w:t>
       </w:r>
     </w:p>
     <w:p>
@@ -656,6 +759,7 @@
           <w:id w:val="307830277"/>
           <w:citation/>
         </w:sdtPr>
+        <w:sdtEndPr/>
         <w:sdtContent>
           <w:r>
             <w:rPr>
@@ -745,6 +849,7 @@
           <w:id w:val="388692296"/>
           <w:citation/>
         </w:sdtPr>
+        <w:sdtEndPr/>
         <w:sdtContent>
           <w:r>
             <w:rPr>
@@ -816,6 +921,7 @@
           <w:id w:val="-1804529342"/>
           <w:citation/>
         </w:sdtPr>
+        <w:sdtEndPr/>
         <w:sdtContent>
           <w:r>
             <w:rPr>
@@ -905,7 +1011,7 @@
         </w:rPr>
         <w:t>Opioids are a diverse class of moderately strong </w:t>
       </w:r>
-      <w:hyperlink r:id="rId6" w:tooltip="Analgesic" w:history="1">
+      <w:hyperlink r:id="rId9" w:tooltip="Analgesic" w:history="1">
         <w:r>
           <w:rPr>
             <w:rStyle w:val="Hyperlink"/>
@@ -958,7 +1064,7 @@
         </w:rPr>
         <w:t xml:space="preserve"> </w:t>
       </w:r>
-      <w:hyperlink r:id="rId7" w:tooltip="Oxycodone" w:history="1">
+      <w:hyperlink r:id="rId10" w:tooltip="Oxycodone" w:history="1">
         <w:r>
           <w:rPr>
             <w:rStyle w:val="Hyperlink"/>
@@ -1061,7 +1167,7 @@
         </w:rPr>
         <w:t xml:space="preserve"> </w:t>
       </w:r>
-      <w:hyperlink r:id="rId8" w:tooltip="OxyContin" w:history="1">
+      <w:hyperlink r:id="rId11" w:tooltip="OxyContin" w:history="1">
         <w:r>
           <w:rPr>
             <w:rStyle w:val="Hyperlink"/>
@@ -1084,7 +1190,7 @@
         </w:rPr>
         <w:t> and </w:t>
       </w:r>
-      <w:hyperlink r:id="rId9" w:tooltip="Oxycodone/paracetamol" w:history="1">
+      <w:hyperlink r:id="rId12" w:tooltip="Oxycodone/paracetamol" w:history="1">
         <w:r>
           <w:rPr>
             <w:rStyle w:val="Hyperlink"/>
@@ -1107,7 +1213,7 @@
         </w:rPr>
         <w:t>), </w:t>
       </w:r>
-      <w:hyperlink r:id="rId10" w:tooltip="Hydrocodone" w:history="1">
+      <w:hyperlink r:id="rId13" w:tooltip="Hydrocodone" w:history="1">
         <w:r>
           <w:rPr>
             <w:rStyle w:val="Hyperlink"/>
@@ -1130,7 +1236,7 @@
         </w:rPr>
         <w:t> (</w:t>
       </w:r>
-      <w:hyperlink r:id="rId11" w:tooltip="Hydrocodone/paracetamol" w:history="1">
+      <w:hyperlink r:id="rId14" w:tooltip="Hydrocodone/paracetamol" w:history="1">
         <w:r>
           <w:rPr>
             <w:rStyle w:val="Hyperlink"/>
@@ -1153,7 +1259,7 @@
         </w:rPr>
         <w:t>, </w:t>
       </w:r>
-      <w:hyperlink r:id="rId12" w:tooltip="Hydrocodone/paracetamol" w:history="1">
+      <w:hyperlink r:id="rId15" w:tooltip="Hydrocodone/paracetamol" w:history="1">
         <w:r>
           <w:rPr>
             <w:rStyle w:val="Hyperlink"/>
@@ -1206,7 +1312,7 @@
         </w:rPr>
         <w:t xml:space="preserve"> </w:t>
       </w:r>
-      <w:hyperlink r:id="rId13" w:tooltip="Fentanyl" w:history="1">
+      <w:hyperlink r:id="rId16" w:tooltip="Fentanyl" w:history="1">
         <w:r>
           <w:rPr>
             <w:rStyle w:val="Hyperlink"/>
@@ -1249,7 +1355,7 @@
         </w:rPr>
         <w:t>is synthesized to resemble other </w:t>
       </w:r>
-      <w:hyperlink r:id="rId14" w:tooltip="Opiate" w:history="1">
+      <w:hyperlink r:id="rId17" w:tooltip="Opiate" w:history="1">
         <w:r>
           <w:rPr>
             <w:rStyle w:val="Hyperlink"/>
@@ -1272,7 +1378,7 @@
         </w:rPr>
         <w:t> such as </w:t>
       </w:r>
-      <w:hyperlink r:id="rId15" w:tooltip="Opium" w:history="1">
+      <w:hyperlink r:id="rId18" w:tooltip="Opium" w:history="1">
         <w:r>
           <w:rPr>
             <w:rStyle w:val="Hyperlink"/>
@@ -1295,7 +1401,7 @@
         </w:rPr>
         <w:t>-derived </w:t>
       </w:r>
-      <w:hyperlink r:id="rId16" w:tooltip="Morphine" w:history="1">
+      <w:hyperlink r:id="rId19" w:tooltip="Morphine" w:history="1">
         <w:r>
           <w:rPr>
             <w:rStyle w:val="Hyperlink"/>
@@ -1318,7 +1424,7 @@
         </w:rPr>
         <w:t> and </w:t>
       </w:r>
-      <w:hyperlink r:id="rId17" w:tooltip="Heroin" w:history="1">
+      <w:hyperlink r:id="rId20" w:tooltip="Heroin" w:history="1">
         <w:r>
           <w:rPr>
             <w:rStyle w:val="Hyperlink"/>
@@ -1351,6 +1457,7 @@
           <w:id w:val="-1017537522"/>
           <w:citation/>
         </w:sdtPr>
+        <w:sdtEndPr/>
         <w:sdtContent>
           <w:r>
             <w:rPr>
@@ -1526,6 +1633,7 @@
           <w:id w:val="919607433"/>
           <w:citation/>
         </w:sdtPr>
+        <w:sdtEndPr/>
         <w:sdtContent>
           <w:r>
             <w:rPr>
@@ -1664,6 +1772,7 @@
           <w:id w:val="1685778128"/>
           <w:citation/>
         </w:sdtPr>
+        <w:sdtEndPr/>
         <w:sdtContent>
           <w:r>
             <w:rPr>
@@ -1753,16 +1862,6 @@
         </w:rPr>
         <w:t>Data Sourcing</w:t>
       </w:r>
-      <w:r>
-        <w:rPr>
-          <w:rFonts w:asciiTheme="minorHAnsi" w:eastAsia="Cambria" w:hAnsiTheme="minorHAnsi" w:cs="Cambria"/>
-          <w:b/>
-          <w:color w:val="212121"/>
-          <w:sz w:val="24"/>
-          <w:szCs w:val="24"/>
-        </w:rPr>
-        <w:t>:</w:t>
-      </w:r>
     </w:p>
     <w:p>
       <w:pPr>
@@ -1859,7 +1958,25 @@
           <w:sz w:val="24"/>
           <w:szCs w:val="24"/>
         </w:rPr>
-        <w:t xml:space="preserve">is the leading public health institute that not only protects public health, it also conducts in depth research to facilitate solution for better control of diseases and epidemics. The organization has a major data collection system in place to support its research and analysis the national trend. The team has used </w:t>
+        <w:t>is the leading public health institute that not only protects public health, it also conducts in depth research to facilitate solution</w:t>
+      </w:r>
+      <w:r>
+        <w:rPr>
+          <w:rFonts w:asciiTheme="minorHAnsi" w:eastAsia="Cambria" w:hAnsiTheme="minorHAnsi" w:cs="Cambria"/>
+          <w:color w:val="212121"/>
+          <w:sz w:val="24"/>
+          <w:szCs w:val="24"/>
+        </w:rPr>
+        <w:t>s</w:t>
+      </w:r>
+      <w:r>
+        <w:rPr>
+          <w:rFonts w:asciiTheme="minorHAnsi" w:eastAsia="Cambria" w:hAnsiTheme="minorHAnsi" w:cs="Cambria"/>
+          <w:color w:val="212121"/>
+          <w:sz w:val="24"/>
+          <w:szCs w:val="24"/>
+        </w:rPr>
+        <w:t xml:space="preserve"> for better control of diseases and epidemics. The organization has a major data collection system in place to support its research and analysis the national trend. The team has used </w:t>
       </w:r>
       <w:r>
         <w:rPr>
@@ -1904,7 +2021,52 @@
           <w:sz w:val="24"/>
           <w:szCs w:val="24"/>
         </w:rPr>
-        <w:t xml:space="preserve"> This dataset is used primarily analyze drug overdose losses against opioid overdose and </w:t>
+        <w:t xml:space="preserve"> This dataset is used primarily analyze drug overdose </w:t>
+      </w:r>
+      <w:r>
+        <w:rPr>
+          <w:rFonts w:asciiTheme="minorHAnsi" w:eastAsia="Cambria" w:hAnsiTheme="minorHAnsi" w:cs="Cambria"/>
+          <w:color w:val="212121"/>
+          <w:sz w:val="24"/>
+          <w:szCs w:val="24"/>
+        </w:rPr>
+        <w:t xml:space="preserve">deaths, </w:t>
+      </w:r>
+      <w:r>
+        <w:rPr>
+          <w:rFonts w:asciiTheme="minorHAnsi" w:eastAsia="Cambria" w:hAnsiTheme="minorHAnsi" w:cs="Cambria"/>
+          <w:color w:val="212121"/>
+          <w:sz w:val="24"/>
+          <w:szCs w:val="24"/>
+        </w:rPr>
+        <w:t>opioid overdose</w:t>
+      </w:r>
+      <w:r>
+        <w:rPr>
+          <w:rFonts w:asciiTheme="minorHAnsi" w:eastAsia="Cambria" w:hAnsiTheme="minorHAnsi" w:cs="Cambria"/>
+          <w:color w:val="212121"/>
+          <w:sz w:val="24"/>
+          <w:szCs w:val="24"/>
+        </w:rPr>
+        <w:t xml:space="preserve"> deaths</w:t>
+      </w:r>
+      <w:r>
+        <w:rPr>
+          <w:rFonts w:asciiTheme="minorHAnsi" w:eastAsia="Cambria" w:hAnsiTheme="minorHAnsi" w:cs="Cambria"/>
+          <w:color w:val="212121"/>
+          <w:sz w:val="24"/>
+          <w:szCs w:val="24"/>
+        </w:rPr>
+        <w:t xml:space="preserve"> and </w:t>
+      </w:r>
+      <w:r>
+        <w:rPr>
+          <w:rFonts w:asciiTheme="minorHAnsi" w:eastAsia="Cambria" w:hAnsiTheme="minorHAnsi" w:cs="Cambria"/>
+          <w:color w:val="212121"/>
+          <w:sz w:val="24"/>
+          <w:szCs w:val="24"/>
+        </w:rPr>
+        <w:t xml:space="preserve">opioid </w:t>
       </w:r>
       <w:r>
         <w:rPr>
@@ -1926,6 +2088,7 @@
           <w:id w:val="-86084841"/>
           <w:citation/>
         </w:sdtPr>
+        <w:sdtEndPr/>
         <w:sdtContent>
           <w:r>
             <w:rPr>
@@ -1995,17 +2158,15 @@
         </w:rPr>
         <w:t xml:space="preserve"> The dataset is available in the project team’s </w:t>
       </w:r>
-      <w:proofErr w:type="spellStart"/>
-      <w:r>
-        <w:rPr>
-          <w:rFonts w:asciiTheme="minorHAnsi" w:eastAsia="Cambria" w:hAnsiTheme="minorHAnsi" w:cs="Cambria"/>
-          <w:color w:val="212121"/>
-          <w:sz w:val="24"/>
-          <w:szCs w:val="24"/>
-        </w:rPr>
-        <w:t>github</w:t>
-      </w:r>
-      <w:proofErr w:type="spellEnd"/>
+      <w:r>
+        <w:rPr>
+          <w:rFonts w:asciiTheme="minorHAnsi" w:eastAsia="Cambria" w:hAnsiTheme="minorHAnsi" w:cs="Cambria"/>
+          <w:color w:val="212121"/>
+          <w:sz w:val="24"/>
+          <w:szCs w:val="24"/>
+        </w:rPr>
+        <w:t>GitHub</w:t>
+      </w:r>
       <w:r>
         <w:rPr>
           <w:rFonts w:asciiTheme="minorHAnsi" w:eastAsia="Cambria" w:hAnsiTheme="minorHAnsi" w:cs="Cambria"/>
@@ -2026,6 +2187,7 @@
           <w:id w:val="118731664"/>
           <w:citation/>
         </w:sdtPr>
+        <w:sdtEndPr/>
         <w:sdtContent>
           <w:r>
             <w:rPr>
@@ -2234,6 +2396,7 @@
           <w:id w:val="-764380254"/>
           <w:citation/>
         </w:sdtPr>
+        <w:sdtEndPr/>
         <w:sdtContent>
           <w:r>
             <w:rPr>
@@ -2310,7 +2473,43 @@
           <w:sz w:val="24"/>
           <w:szCs w:val="24"/>
         </w:rPr>
-        <w:t xml:space="preserve"> The team has sourced the dataset from KFF to analysis the opioid related loses across 50states, </w:t>
+        <w:t xml:space="preserve"> The team has sourced the dataset from KFF to analysis the opioid related </w:t>
+      </w:r>
+      <w:r>
+        <w:rPr>
+          <w:rFonts w:asciiTheme="minorHAnsi" w:eastAsia="Cambria" w:hAnsiTheme="minorHAnsi" w:cs="Cambria"/>
+          <w:color w:val="212121"/>
+          <w:sz w:val="24"/>
+          <w:szCs w:val="24"/>
+        </w:rPr>
+        <w:t>deaths</w:t>
+      </w:r>
+      <w:r>
+        <w:rPr>
+          <w:rFonts w:asciiTheme="minorHAnsi" w:eastAsia="Cambria" w:hAnsiTheme="minorHAnsi" w:cs="Cambria"/>
+          <w:color w:val="212121"/>
+          <w:sz w:val="24"/>
+          <w:szCs w:val="24"/>
+        </w:rPr>
+        <w:t xml:space="preserve"> across 50</w:t>
+      </w:r>
+      <w:r>
+        <w:rPr>
+          <w:rFonts w:asciiTheme="minorHAnsi" w:eastAsia="Cambria" w:hAnsiTheme="minorHAnsi" w:cs="Cambria"/>
+          <w:color w:val="212121"/>
+          <w:sz w:val="24"/>
+          <w:szCs w:val="24"/>
+        </w:rPr>
+        <w:t xml:space="preserve"> </w:t>
+      </w:r>
+      <w:r>
+        <w:rPr>
+          <w:rFonts w:asciiTheme="minorHAnsi" w:eastAsia="Cambria" w:hAnsiTheme="minorHAnsi" w:cs="Cambria"/>
+          <w:color w:val="212121"/>
+          <w:sz w:val="24"/>
+          <w:szCs w:val="24"/>
+        </w:rPr>
+        <w:t xml:space="preserve">states, </w:t>
       </w:r>
       <w:r>
         <w:rPr>
@@ -2351,6 +2550,7 @@
           <w:id w:val="1843281646"/>
           <w:citation/>
         </w:sdtPr>
+        <w:sdtEndPr/>
         <w:sdtContent>
           <w:r>
             <w:rPr>
@@ -2402,6 +2602,15 @@
           </w:r>
         </w:sdtContent>
       </w:sdt>
+      <w:r>
+        <w:rPr>
+          <w:rFonts w:asciiTheme="minorHAnsi" w:eastAsia="Cambria" w:hAnsiTheme="minorHAnsi" w:cs="Cambria"/>
+          <w:color w:val="212121"/>
+          <w:sz w:val="24"/>
+          <w:szCs w:val="24"/>
+        </w:rPr>
+        <w:t xml:space="preserve">.  </w:t>
+      </w:r>
     </w:p>
     <w:p>
       <w:pPr>
@@ -2426,6 +2635,76 @@
         </w:rPr>
         <w:t>Tidy Data</w:t>
       </w:r>
+      <w:r>
+        <w:rPr>
+          <w:rFonts w:asciiTheme="minorHAnsi" w:eastAsia="Cambria" w:hAnsiTheme="minorHAnsi" w:cs="Cambria"/>
+          <w:b/>
+          <w:color w:val="212121"/>
+          <w:sz w:val="24"/>
+          <w:szCs w:val="24"/>
+        </w:rPr>
+        <w:t xml:space="preserve"> and Data Cleaning</w:t>
+      </w:r>
+    </w:p>
+    <w:p>
+      <w:pPr>
+        <w:contextualSpacing w:val="0"/>
+        <w:jc w:val="both"/>
+        <w:rPr>
+          <w:rFonts w:asciiTheme="minorHAnsi" w:eastAsia="Cambria" w:hAnsiTheme="minorHAnsi" w:cs="Cambria"/>
+          <w:color w:val="000000" w:themeColor="text1"/>
+          <w:sz w:val="24"/>
+          <w:szCs w:val="24"/>
+        </w:rPr>
+      </w:pPr>
+      <w:r>
+        <w:rPr>
+          <w:rFonts w:asciiTheme="minorHAnsi" w:eastAsia="Cambria" w:hAnsiTheme="minorHAnsi" w:cs="Cambria"/>
+          <w:color w:val="000000" w:themeColor="text1"/>
+          <w:sz w:val="24"/>
+          <w:szCs w:val="24"/>
+        </w:rPr>
+        <w:t>The data were handled using the tidy data principles (</w:t>
+      </w:r>
+      <w:r>
+        <w:rPr>
+          <w:rFonts w:asciiTheme="minorHAnsi" w:eastAsia="Cambria" w:hAnsiTheme="minorHAnsi" w:cs="Cambria"/>
+          <w:color w:val="000000" w:themeColor="text1"/>
+          <w:sz w:val="24"/>
+          <w:szCs w:val="24"/>
+        </w:rPr>
+        <w:t>Wickman 2014)</w:t>
+      </w:r>
+      <w:r>
+        <w:rPr>
+          <w:rFonts w:asciiTheme="minorHAnsi" w:eastAsia="Cambria" w:hAnsiTheme="minorHAnsi" w:cs="Cambria"/>
+          <w:color w:val="000000" w:themeColor="text1"/>
+          <w:sz w:val="24"/>
+          <w:szCs w:val="24"/>
+        </w:rPr>
+        <w:t xml:space="preserve">. </w:t>
+      </w:r>
+      <w:r>
+        <w:rPr>
+          <w:rFonts w:asciiTheme="minorHAnsi" w:eastAsia="Cambria" w:hAnsiTheme="minorHAnsi" w:cs="Cambria"/>
+          <w:color w:val="000000" w:themeColor="text1"/>
+          <w:sz w:val="24"/>
+          <w:szCs w:val="24"/>
+        </w:rPr>
+        <w:t xml:space="preserve">Each variable forms a column. Each observation forms a row.  Each type of observations data forms a table. </w:t>
+      </w:r>
+    </w:p>
+    <w:p>
+      <w:pPr>
+        <w:contextualSpacing w:val="0"/>
+        <w:jc w:val="both"/>
+        <w:rPr>
+          <w:rFonts w:asciiTheme="minorHAnsi" w:eastAsia="Cambria" w:hAnsiTheme="minorHAnsi" w:cs="Cambria"/>
+          <w:color w:val="000000" w:themeColor="text1"/>
+          <w:sz w:val="24"/>
+          <w:szCs w:val="24"/>
+        </w:rPr>
+      </w:pPr>
     </w:p>
     <w:p>
       <w:pPr>
@@ -2434,22 +2713,211 @@
         <w:jc w:val="both"/>
         <w:rPr>
           <w:rFonts w:asciiTheme="minorHAnsi" w:eastAsia="Cambria" w:hAnsiTheme="minorHAnsi" w:cs="Cambria"/>
+          <w:color w:val="000000" w:themeColor="text1"/>
+          <w:sz w:val="24"/>
+          <w:szCs w:val="24"/>
+        </w:rPr>
+      </w:pPr>
+      <w:r>
+        <w:rPr>
+          <w:rFonts w:asciiTheme="minorHAnsi" w:eastAsia="Cambria" w:hAnsiTheme="minorHAnsi" w:cs="Cambria"/>
+          <w:color w:val="000000" w:themeColor="text1"/>
+          <w:sz w:val="24"/>
+          <w:szCs w:val="24"/>
+        </w:rPr>
+        <w:t xml:space="preserve">First, </w:t>
+      </w:r>
+      <w:r>
+        <w:rPr>
+          <w:rFonts w:asciiTheme="minorHAnsi" w:eastAsia="Cambria" w:hAnsiTheme="minorHAnsi" w:cs="Cambria"/>
+          <w:color w:val="000000" w:themeColor="text1"/>
+          <w:sz w:val="24"/>
+          <w:szCs w:val="24"/>
+        </w:rPr>
+        <w:t xml:space="preserve">prescription data by state contained observations without prescriptions counts.  Upon researching further, we identified that the missing values were a safeguard measure by the federal agencies to protect the identity of sparsely populated geographies.   These observations were ignored in our analysis. </w:t>
+      </w:r>
+    </w:p>
+    <w:p>
+      <w:pPr>
+        <w:contextualSpacing w:val="0"/>
+        <w:jc w:val="both"/>
+        <w:rPr>
+          <w:rFonts w:asciiTheme="minorHAnsi" w:eastAsia="Cambria" w:hAnsiTheme="minorHAnsi" w:cs="Cambria"/>
+          <w:color w:val="000000" w:themeColor="text1"/>
+          <w:sz w:val="24"/>
+          <w:szCs w:val="24"/>
+        </w:rPr>
+      </w:pPr>
+      <w:r>
+        <w:rPr>
+          <w:rFonts w:asciiTheme="minorHAnsi" w:eastAsia="Cambria" w:hAnsiTheme="minorHAnsi" w:cs="Cambria"/>
+          <w:color w:val="000000" w:themeColor="text1"/>
+          <w:sz w:val="24"/>
+          <w:szCs w:val="24"/>
+        </w:rPr>
+        <w:t>Second, b</w:t>
+      </w:r>
+      <w:r>
+        <w:rPr>
+          <w:rFonts w:asciiTheme="minorHAnsi" w:eastAsia="Cambria" w:hAnsiTheme="minorHAnsi" w:cs="Cambria"/>
+          <w:color w:val="000000" w:themeColor="text1"/>
+          <w:sz w:val="24"/>
+          <w:szCs w:val="24"/>
+        </w:rPr>
+        <w:t xml:space="preserve">ecause the two datasets utilized in our research are </w:t>
+      </w:r>
+      <w:r>
+        <w:rPr>
+          <w:rFonts w:asciiTheme="minorHAnsi" w:eastAsia="Cambria" w:hAnsiTheme="minorHAnsi" w:cs="Cambria"/>
+          <w:color w:val="000000" w:themeColor="text1"/>
+          <w:sz w:val="24"/>
+          <w:szCs w:val="24"/>
+        </w:rPr>
+        <w:t xml:space="preserve">sourced </w:t>
+      </w:r>
+      <w:r>
+        <w:rPr>
+          <w:rFonts w:asciiTheme="minorHAnsi" w:eastAsia="Cambria" w:hAnsiTheme="minorHAnsi" w:cs="Cambria"/>
+          <w:color w:val="000000" w:themeColor="text1"/>
+          <w:sz w:val="24"/>
+          <w:szCs w:val="24"/>
+        </w:rPr>
+        <w:t xml:space="preserve">from different organizations, </w:t>
+      </w:r>
+      <w:r>
+        <w:rPr>
+          <w:rFonts w:asciiTheme="minorHAnsi" w:eastAsia="Cambria" w:hAnsiTheme="minorHAnsi" w:cs="Cambria"/>
+          <w:color w:val="000000" w:themeColor="text1"/>
+          <w:sz w:val="24"/>
+          <w:szCs w:val="24"/>
+        </w:rPr>
+        <w:t xml:space="preserve">we had to normalize the State names to relate the sources to each other.  For example, one source had a state value of ‘Alabama’ and the other source value was ‘AL’.   We created a dictionary to relate the two values for all 50 states and Washington D.C.  </w:t>
+      </w:r>
+    </w:p>
+    <w:p>
+      <w:pPr>
+        <w:contextualSpacing w:val="0"/>
+        <w:jc w:val="both"/>
+        <w:rPr>
+          <w:rFonts w:asciiTheme="minorHAnsi" w:eastAsia="Cambria" w:hAnsiTheme="minorHAnsi" w:cs="Cambria"/>
+          <w:color w:val="000000" w:themeColor="text1"/>
+          <w:sz w:val="24"/>
+          <w:szCs w:val="24"/>
+        </w:rPr>
+      </w:pPr>
+    </w:p>
+    <w:p>
+      <w:pPr>
+        <w:contextualSpacing w:val="0"/>
+        <w:jc w:val="both"/>
+        <w:rPr>
+          <w:rFonts w:asciiTheme="minorHAnsi" w:eastAsia="Cambria" w:hAnsiTheme="minorHAnsi" w:cs="Cambria"/>
+          <w:color w:val="000000" w:themeColor="text1"/>
+          <w:sz w:val="24"/>
+          <w:szCs w:val="24"/>
+        </w:rPr>
+      </w:pPr>
+      <w:r>
+        <w:rPr>
+          <w:rFonts w:asciiTheme="minorHAnsi" w:eastAsia="Cambria" w:hAnsiTheme="minorHAnsi" w:cs="Cambria"/>
+          <w:color w:val="000000" w:themeColor="text1"/>
+          <w:sz w:val="24"/>
+          <w:szCs w:val="24"/>
+        </w:rPr>
+        <w:t>We then used the merge function to create an accurate</w:t>
+      </w:r>
+      <w:r>
+        <w:rPr>
+          <w:rFonts w:asciiTheme="minorHAnsi" w:eastAsia="Cambria" w:hAnsiTheme="minorHAnsi" w:cs="Cambria"/>
+          <w:color w:val="000000" w:themeColor="text1"/>
+          <w:sz w:val="24"/>
+          <w:szCs w:val="24"/>
+        </w:rPr>
+        <w:t xml:space="preserve"> data</w:t>
+      </w:r>
+      <w:r>
+        <w:rPr>
+          <w:rFonts w:asciiTheme="minorHAnsi" w:eastAsia="Cambria" w:hAnsiTheme="minorHAnsi" w:cs="Cambria"/>
+          <w:color w:val="000000" w:themeColor="text1"/>
+          <w:sz w:val="24"/>
+          <w:szCs w:val="24"/>
+        </w:rPr>
+        <w:t xml:space="preserve"> representation of</w:t>
+      </w:r>
+      <w:r>
+        <w:rPr>
+          <w:rFonts w:asciiTheme="minorHAnsi" w:eastAsia="Cambria" w:hAnsiTheme="minorHAnsi" w:cs="Cambria"/>
+          <w:color w:val="000000" w:themeColor="text1"/>
+          <w:sz w:val="24"/>
+          <w:szCs w:val="24"/>
+        </w:rPr>
+        <w:t xml:space="preserve"> the combined data sets by state and year. </w:t>
+      </w:r>
+    </w:p>
+    <w:p>
+      <w:pPr>
+        <w:contextualSpacing w:val="0"/>
+        <w:jc w:val="both"/>
+        <w:rPr>
+          <w:rFonts w:asciiTheme="minorHAnsi" w:eastAsia="Cambria" w:hAnsiTheme="minorHAnsi" w:cs="Cambria"/>
+          <w:color w:val="000000" w:themeColor="text1"/>
+          <w:sz w:val="24"/>
+          <w:szCs w:val="24"/>
+        </w:rPr>
+      </w:pPr>
+    </w:p>
+    <w:p>
+      <w:pPr>
+        <w:contextualSpacing w:val="0"/>
+        <w:jc w:val="both"/>
+        <w:rPr>
+          <w:rFonts w:asciiTheme="minorHAnsi" w:eastAsia="Cambria" w:hAnsiTheme="minorHAnsi" w:cs="Cambria"/>
+          <w:color w:val="000000" w:themeColor="text1"/>
+          <w:sz w:val="24"/>
+          <w:szCs w:val="24"/>
+        </w:rPr>
+      </w:pPr>
+      <w:r>
+        <w:rPr>
+          <w:rFonts w:asciiTheme="minorHAnsi" w:eastAsia="Cambria" w:hAnsiTheme="minorHAnsi" w:cs="Cambria"/>
+          <w:color w:val="000000" w:themeColor="text1"/>
+          <w:sz w:val="24"/>
+          <w:szCs w:val="24"/>
+        </w:rPr>
+        <w:t>With these steps is place</w:t>
+      </w:r>
+      <w:r>
+        <w:rPr>
+          <w:rFonts w:asciiTheme="minorHAnsi" w:eastAsia="Cambria" w:hAnsiTheme="minorHAnsi" w:cs="Cambria"/>
+          <w:color w:val="000000" w:themeColor="text1"/>
+          <w:sz w:val="24"/>
+          <w:szCs w:val="24"/>
+        </w:rPr>
+        <w:t>,</w:t>
+      </w:r>
+      <w:r>
+        <w:rPr>
+          <w:rFonts w:asciiTheme="minorHAnsi" w:eastAsia="Cambria" w:hAnsiTheme="minorHAnsi" w:cs="Cambria"/>
+          <w:color w:val="000000" w:themeColor="text1"/>
+          <w:sz w:val="24"/>
+          <w:szCs w:val="24"/>
+        </w:rPr>
+        <w:t xml:space="preserve"> we were able to continue with our analysis. </w:t>
+      </w:r>
+    </w:p>
+    <w:p>
+      <w:pPr>
+        <w:spacing w:after="160"/>
+        <w:contextualSpacing w:val="0"/>
+        <w:jc w:val="both"/>
+        <w:rPr>
+          <w:rFonts w:asciiTheme="minorHAnsi" w:eastAsia="Cambria" w:hAnsiTheme="minorHAnsi" w:cs="Cambria"/>
           <w:b/>
           <w:color w:val="FF0000"/>
           <w:sz w:val="24"/>
           <w:szCs w:val="24"/>
         </w:rPr>
       </w:pPr>
-      <w:r>
-        <w:rPr>
-          <w:rFonts w:asciiTheme="minorHAnsi" w:eastAsia="Cambria" w:hAnsiTheme="minorHAnsi" w:cs="Cambria"/>
-          <w:b/>
-          <w:color w:val="FF0000"/>
-          <w:sz w:val="24"/>
-          <w:szCs w:val="24"/>
-        </w:rPr>
-        <w:t>[TODO]</w:t>
-      </w:r>
     </w:p>
     <w:p>
       <w:pPr>
@@ -2526,7 +2994,7 @@
           <w:sz w:val="24"/>
           <w:szCs w:val="24"/>
         </w:rPr>
-        <w:t>in a scatter plot and derived and r</w:t>
+        <w:t>in a scatter plot and derived an r</w:t>
       </w:r>
       <w:r>
         <w:rPr>
@@ -2607,7 +3075,7 @@
                     </pic:cNvPicPr>
                   </pic:nvPicPr>
                   <pic:blipFill>
-                    <a:blip r:embed="rId18">
+                    <a:blip r:embed="rId21">
                       <a:extLst>
                         <a:ext uri="{28A0092B-C50C-407E-A947-70E740481C1C}">
                           <a14:useLocalDpi xmlns:a14="http://schemas.microsoft.com/office/drawing/2010/main" val="0"/>
@@ -2643,12 +3111,6 @@
       <w:pPr>
         <w:pStyle w:val="Caption"/>
         <w:jc w:val="both"/>
-        <w:rPr>
-          <w:rFonts w:eastAsia="Cambria" w:cs="Cambria"/>
-          <w:color w:val="212121"/>
-          <w:sz w:val="20"/>
-          <w:szCs w:val="24"/>
-        </w:rPr>
       </w:pPr>
       <w:r>
         <w:t xml:space="preserve">Figure </w:t>
@@ -2685,94 +3147,98 @@
         <w:jc w:val="both"/>
         <w:rPr>
           <w:rFonts w:asciiTheme="minorHAnsi" w:eastAsia="Cambria" w:hAnsiTheme="minorHAnsi" w:cs="Cambria"/>
+          <w:color w:val="212121"/>
+          <w:sz w:val="24"/>
+          <w:szCs w:val="24"/>
+        </w:rPr>
+      </w:pPr>
+      <w:r>
+        <w:rPr>
+          <w:rFonts w:asciiTheme="minorHAnsi" w:eastAsia="Cambria" w:hAnsiTheme="minorHAnsi" w:cs="Cambria"/>
+          <w:color w:val="212121"/>
+          <w:sz w:val="24"/>
+          <w:szCs w:val="24"/>
+        </w:rPr>
+        <w:t>We took the same analysis fu</w:t>
+      </w:r>
+      <w:r>
+        <w:rPr>
+          <w:rFonts w:asciiTheme="minorHAnsi" w:eastAsia="Cambria" w:hAnsiTheme="minorHAnsi" w:cs="Cambria"/>
+          <w:color w:val="212121"/>
+          <w:sz w:val="24"/>
+          <w:szCs w:val="24"/>
+        </w:rPr>
+        <w:t>r</w:t>
+      </w:r>
+      <w:r>
+        <w:rPr>
+          <w:rFonts w:asciiTheme="minorHAnsi" w:eastAsia="Cambria" w:hAnsiTheme="minorHAnsi" w:cs="Cambria"/>
+          <w:color w:val="212121"/>
+          <w:sz w:val="24"/>
+          <w:szCs w:val="24"/>
+        </w:rPr>
+        <w:t>ther to check if the same pattern is true across the US states. Based the data collected we have found that many states e.g. Arizona, Indiana has shown even stronger r</w:t>
+      </w:r>
+      <w:r>
+        <w:rPr>
+          <w:rFonts w:asciiTheme="minorHAnsi" w:eastAsia="Cambria" w:hAnsiTheme="minorHAnsi" w:cs="Cambria"/>
+          <w:color w:val="212121"/>
+          <w:sz w:val="24"/>
+          <w:szCs w:val="24"/>
+          <w:vertAlign w:val="superscript"/>
+        </w:rPr>
+        <w:t>2</w:t>
+      </w:r>
+      <w:r>
+        <w:rPr>
+          <w:rFonts w:asciiTheme="minorHAnsi" w:eastAsia="Cambria" w:hAnsiTheme="minorHAnsi" w:cs="Cambria"/>
+          <w:color w:val="212121"/>
+          <w:sz w:val="24"/>
+          <w:szCs w:val="24"/>
+        </w:rPr>
+        <w:t xml:space="preserve"> factor. </w:t>
+      </w:r>
+      <w:r>
+        <w:rPr>
+          <w:rFonts w:asciiTheme="minorHAnsi" w:eastAsia="Cambria" w:hAnsiTheme="minorHAnsi" w:cs="Cambria"/>
+          <w:color w:val="212121"/>
+          <w:sz w:val="24"/>
+          <w:szCs w:val="24"/>
+        </w:rPr>
+        <w:t>At the same time some states have show no correlation at all. States like Connecticut, Washington, Utah has shown even less than 0.09 r</w:t>
+      </w:r>
+      <w:r>
+        <w:rPr>
+          <w:rFonts w:asciiTheme="minorHAnsi" w:eastAsia="Cambria" w:hAnsiTheme="minorHAnsi" w:cs="Cambria"/>
+          <w:color w:val="212121"/>
+          <w:sz w:val="24"/>
+          <w:szCs w:val="24"/>
+          <w:vertAlign w:val="superscript"/>
+        </w:rPr>
+        <w:t>2</w:t>
+      </w:r>
+      <w:r>
+        <w:rPr>
+          <w:rFonts w:asciiTheme="minorHAnsi" w:eastAsia="Cambria" w:hAnsiTheme="minorHAnsi" w:cs="Cambria"/>
+          <w:color w:val="212121"/>
+          <w:sz w:val="24"/>
+          <w:szCs w:val="24"/>
+        </w:rPr>
+        <w:t>.</w:t>
+      </w:r>
+    </w:p>
+    <w:p>
+      <w:pPr>
+        <w:spacing w:after="160"/>
+        <w:contextualSpacing w:val="0"/>
+        <w:jc w:val="both"/>
+        <w:rPr>
+          <w:rFonts w:asciiTheme="minorHAnsi" w:eastAsia="Cambria" w:hAnsiTheme="minorHAnsi" w:cs="Cambria"/>
           <w:b/>
           <w:noProof/>
           <w:color w:val="212121"/>
         </w:rPr>
       </w:pPr>
-      <w:r>
-        <w:rPr>
-          <w:rFonts w:asciiTheme="minorHAnsi" w:eastAsia="Cambria" w:hAnsiTheme="minorHAnsi" w:cs="Cambria"/>
-          <w:color w:val="212121"/>
-          <w:sz w:val="24"/>
-          <w:szCs w:val="24"/>
-        </w:rPr>
-        <w:t>We took the same analysis fu</w:t>
-      </w:r>
-      <w:r>
-        <w:rPr>
-          <w:rFonts w:asciiTheme="minorHAnsi" w:eastAsia="Cambria" w:hAnsiTheme="minorHAnsi" w:cs="Cambria"/>
-          <w:color w:val="212121"/>
-          <w:sz w:val="24"/>
-          <w:szCs w:val="24"/>
-        </w:rPr>
-        <w:t>r</w:t>
-      </w:r>
-      <w:r>
-        <w:rPr>
-          <w:rFonts w:asciiTheme="minorHAnsi" w:eastAsia="Cambria" w:hAnsiTheme="minorHAnsi" w:cs="Cambria"/>
-          <w:color w:val="212121"/>
-          <w:sz w:val="24"/>
-          <w:szCs w:val="24"/>
-        </w:rPr>
-        <w:t>ther to check if the same pattern is true across the US states. Based the data collected we have found that many states e.g. Arizona, Indiana has shown even stronger r</w:t>
-      </w:r>
-      <w:r>
-        <w:rPr>
-          <w:rFonts w:asciiTheme="minorHAnsi" w:eastAsia="Cambria" w:hAnsiTheme="minorHAnsi" w:cs="Cambria"/>
-          <w:color w:val="212121"/>
-          <w:sz w:val="24"/>
-          <w:szCs w:val="24"/>
-          <w:vertAlign w:val="superscript"/>
-        </w:rPr>
-        <w:t>2</w:t>
-      </w:r>
-      <w:r>
-        <w:rPr>
-          <w:rFonts w:asciiTheme="minorHAnsi" w:eastAsia="Cambria" w:hAnsiTheme="minorHAnsi" w:cs="Cambria"/>
-          <w:color w:val="212121"/>
-          <w:sz w:val="24"/>
-          <w:szCs w:val="24"/>
-        </w:rPr>
-        <w:t xml:space="preserve"> factor. </w:t>
-      </w:r>
-      <w:r>
-        <w:rPr>
-          <w:rFonts w:asciiTheme="minorHAnsi" w:eastAsia="Cambria" w:hAnsiTheme="minorHAnsi" w:cs="Cambria"/>
-          <w:color w:val="212121"/>
-          <w:sz w:val="24"/>
-          <w:szCs w:val="24"/>
-        </w:rPr>
-        <w:t xml:space="preserve">At the same time some states have show no correlation at all. States like </w:t>
-      </w:r>
-      <w:r>
-        <w:rPr>
-          <w:rFonts w:asciiTheme="minorHAnsi" w:eastAsia="Cambria" w:hAnsiTheme="minorHAnsi" w:cs="Cambria"/>
-          <w:color w:val="212121"/>
-          <w:sz w:val="24"/>
-          <w:szCs w:val="24"/>
-        </w:rPr>
-        <w:t>Connecticut, Washington, Utah has shown even less than 0.09 r</w:t>
-      </w:r>
-      <w:r>
-        <w:rPr>
-          <w:rFonts w:asciiTheme="minorHAnsi" w:eastAsia="Cambria" w:hAnsiTheme="minorHAnsi" w:cs="Cambria"/>
-          <w:color w:val="212121"/>
-          <w:sz w:val="24"/>
-          <w:szCs w:val="24"/>
-          <w:vertAlign w:val="superscript"/>
-        </w:rPr>
-        <w:t>2</w:t>
-      </w:r>
-      <w:r>
-        <w:rPr>
-          <w:rFonts w:asciiTheme="minorHAnsi" w:eastAsia="Cambria" w:hAnsiTheme="minorHAnsi" w:cs="Cambria"/>
-          <w:color w:val="212121"/>
-          <w:sz w:val="24"/>
-          <w:szCs w:val="24"/>
-        </w:rPr>
-        <w:t>.</w:t>
-      </w:r>
     </w:p>
     <w:p>
       <w:pPr>
@@ -2782,6 +3248,19 @@
         <w:rPr>
           <w:rFonts w:asciiTheme="minorHAnsi" w:eastAsia="Cambria" w:hAnsiTheme="minorHAnsi" w:cs="Cambria"/>
           <w:b/>
+          <w:noProof/>
+          <w:color w:val="212121"/>
+        </w:rPr>
+      </w:pPr>
+    </w:p>
+    <w:p>
+      <w:pPr>
+        <w:spacing w:after="160"/>
+        <w:contextualSpacing w:val="0"/>
+        <w:jc w:val="both"/>
+        <w:rPr>
+          <w:rFonts w:asciiTheme="minorHAnsi" w:eastAsia="Cambria" w:hAnsiTheme="minorHAnsi" w:cs="Cambria"/>
+          <w:b/>
           <w:color w:val="212121"/>
           <w:sz w:val="24"/>
           <w:szCs w:val="24"/>
@@ -2796,10 +3275,93 @@
           <w:sz w:val="24"/>
           <w:szCs w:val="24"/>
         </w:rPr>
+        <w:lastRenderedPageBreak/>
         <mc:AlternateContent>
           <mc:Choice Requires="wps">
             <w:drawing>
-              <wp:anchor distT="0" distB="0" distL="114300" distR="114300" simplePos="0" relativeHeight="251656192" behindDoc="0" locked="0" layoutInCell="1" allowOverlap="1" wp14:anchorId="4BE8F8E2" wp14:editId="4578053C">
+              <wp:anchor distT="0" distB="0" distL="114300" distR="114300" simplePos="0" relativeHeight="251658240" behindDoc="0" locked="0" layoutInCell="1" allowOverlap="1" wp14:anchorId="713D3615" wp14:editId="4F057D3B">
+                <wp:simplePos x="0" y="0"/>
+                <wp:positionH relativeFrom="column">
+                  <wp:posOffset>-68899</wp:posOffset>
+                </wp:positionH>
+                <wp:positionV relativeFrom="paragraph">
+                  <wp:posOffset>814070</wp:posOffset>
+                </wp:positionV>
+                <wp:extent cx="3147060" cy="0"/>
+                <wp:effectExtent l="0" t="0" r="0" b="0"/>
+                <wp:wrapNone/>
+                <wp:docPr id="3" name="Straight Connector 13">
+                  <a:extLst xmlns:a="http://schemas.openxmlformats.org/drawingml/2006/main"/>
+                </wp:docPr>
+                <wp:cNvGraphicFramePr>
+                  <a:graphicFrameLocks xmlns:a="http://schemas.openxmlformats.org/drawingml/2006/main"/>
+                </wp:cNvGraphicFramePr>
+                <a:graphic xmlns:a="http://schemas.openxmlformats.org/drawingml/2006/main">
+                  <a:graphicData uri="http://schemas.microsoft.com/office/word/2010/wordprocessingShape">
+                    <wps:wsp>
+                      <wps:cNvCnPr>
+                        <a:cxnSpLocks/>
+                      </wps:cNvCnPr>
+                      <wps:spPr>
+                        <a:xfrm>
+                          <a:off x="0" y="0"/>
+                          <a:ext cx="3147060" cy="0"/>
+                        </a:xfrm>
+                        <a:prstGeom prst="line">
+                          <a:avLst/>
+                        </a:prstGeom>
+                        <a:ln w="22225" cmpd="sng">
+                          <a:solidFill>
+                            <a:schemeClr val="tx1">
+                              <a:alpha val="18000"/>
+                            </a:schemeClr>
+                          </a:solidFill>
+                        </a:ln>
+                      </wps:spPr>
+                      <wps:style>
+                        <a:lnRef idx="1">
+                          <a:schemeClr val="accent1"/>
+                        </a:lnRef>
+                        <a:fillRef idx="0">
+                          <a:schemeClr val="accent1"/>
+                        </a:fillRef>
+                        <a:effectRef idx="0">
+                          <a:schemeClr val="accent1"/>
+                        </a:effectRef>
+                        <a:fontRef idx="minor">
+                          <a:schemeClr val="tx1"/>
+                        </a:fontRef>
+                      </wps:style>
+                      <wps:bodyPr/>
+                    </wps:wsp>
+                  </a:graphicData>
+                </a:graphic>
+              </wp:anchor>
+            </w:drawing>
+          </mc:Choice>
+          <mc:Fallback>
+            <w:pict>
+              <v:line w14:anchorId="3A14EE1E" id="Straight Connector 13" o:spid="_x0000_s1026" style="position:absolute;z-index:251658240;visibility:visible;mso-wrap-style:square;mso-wrap-distance-left:9pt;mso-wrap-distance-top:0;mso-wrap-distance-right:9pt;mso-wrap-distance-bottom:0;mso-position-horizontal:absolute;mso-position-horizontal-relative:text;mso-position-vertical:absolute;mso-position-vertical-relative:text" from="-5.45pt,64.1pt" to="242.35pt,64.1pt" o:gfxdata="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" strokecolor="black [3213]" strokeweight="1.75pt">
+                <v:stroke opacity="11822f"/>
+                <o:lock v:ext="edit" shapetype="f"/>
+              </v:line>
+            </w:pict>
+          </mc:Fallback>
+        </mc:AlternateContent>
+      </w:r>
+      <w:r>
+        <w:rPr>
+          <w:rFonts w:asciiTheme="minorHAnsi" w:eastAsia="Cambria" w:hAnsiTheme="minorHAnsi" w:cs="Cambria"/>
+          <w:b/>
+          <w:noProof/>
+          <w:color w:val="212121"/>
+          <w:sz w:val="24"/>
+          <w:szCs w:val="24"/>
+        </w:rPr>
+        <mc:AlternateContent>
+          <mc:Choice Requires="wps">
+            <w:drawing>
+              <wp:anchor distT="0" distB="0" distL="114300" distR="114300" simplePos="0" relativeHeight="251656192" behindDoc="0" locked="0" layoutInCell="1" allowOverlap="1" wp14:anchorId="4BE8F8E2" wp14:editId="245A521D">
                 <wp:simplePos x="0" y="0"/>
                 <wp:positionH relativeFrom="column">
                   <wp:posOffset>-63500</wp:posOffset>
@@ -2860,94 +3422,15 @@
                     </wps:wsp>
                   </a:graphicData>
                 </a:graphic>
+                <wp14:sizeRelH relativeFrom="margin">
+                  <wp14:pctWidth>0</wp14:pctWidth>
+                </wp14:sizeRelH>
               </wp:anchor>
             </w:drawing>
           </mc:Choice>
           <mc:Fallback>
             <w:pict>
-              <v:line w14:anchorId="59BF31A3" id="Straight Connector 13" o:spid="_x0000_s1026" style="position:absolute;z-index:251656192;visibility:visible;mso-wrap-style:square;mso-wrap-distance-left:9pt;mso-wrap-distance-top:0;mso-wrap-distance-right:9pt;mso-wrap-distance-bottom:0;mso-position-horizontal:absolute;mso-position-horizontal-relative:text;mso-position-vertical:absolute;mso-position-vertical-relative:text" from="-5pt,68.95pt" to="242.8pt,68.95pt" o:gfxdata="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" strokecolor="black [3213]" strokeweight="1.75pt">
-                <v:stroke opacity="11822f"/>
-                <o:lock v:ext="edit" shapetype="f"/>
-              </v:line>
-            </w:pict>
-          </mc:Fallback>
-        </mc:AlternateContent>
-      </w:r>
-      <w:r>
-        <w:rPr>
-          <w:rFonts w:asciiTheme="minorHAnsi" w:eastAsia="Cambria" w:hAnsiTheme="minorHAnsi" w:cs="Cambria"/>
-          <w:b/>
-          <w:noProof/>
-          <w:color w:val="212121"/>
-          <w:sz w:val="24"/>
-          <w:szCs w:val="24"/>
-        </w:rPr>
-        <mc:AlternateContent>
-          <mc:Choice Requires="wps">
-            <w:drawing>
-              <wp:anchor distT="0" distB="0" distL="114300" distR="114300" simplePos="0" relativeHeight="251660288" behindDoc="0" locked="0" layoutInCell="1" allowOverlap="1" wp14:anchorId="713D3615" wp14:editId="167518A9">
-                <wp:simplePos x="0" y="0"/>
-                <wp:positionH relativeFrom="column">
-                  <wp:posOffset>-44450</wp:posOffset>
-                </wp:positionH>
-                <wp:positionV relativeFrom="paragraph">
-                  <wp:posOffset>814070</wp:posOffset>
-                </wp:positionV>
-                <wp:extent cx="3147060" cy="0"/>
-                <wp:effectExtent l="0" t="0" r="0" b="0"/>
-                <wp:wrapNone/>
-                <wp:docPr id="3" name="Straight Connector 13">
-                  <a:extLst xmlns:a="http://schemas.openxmlformats.org/drawingml/2006/main"/>
-                </wp:docPr>
-                <wp:cNvGraphicFramePr>
-                  <a:graphicFrameLocks xmlns:a="http://schemas.openxmlformats.org/drawingml/2006/main"/>
-                </wp:cNvGraphicFramePr>
-                <a:graphic xmlns:a="http://schemas.openxmlformats.org/drawingml/2006/main">
-                  <a:graphicData uri="http://schemas.microsoft.com/office/word/2010/wordprocessingShape">
-                    <wps:wsp>
-                      <wps:cNvCnPr>
-                        <a:cxnSpLocks/>
-                      </wps:cNvCnPr>
-                      <wps:spPr>
-                        <a:xfrm>
-                          <a:off x="0" y="0"/>
-                          <a:ext cx="3147060" cy="0"/>
-                        </a:xfrm>
-                        <a:prstGeom prst="line">
-                          <a:avLst/>
-                        </a:prstGeom>
-                        <a:ln w="22225" cmpd="sng">
-                          <a:solidFill>
-                            <a:schemeClr val="tx1">
-                              <a:alpha val="18000"/>
-                            </a:schemeClr>
-                          </a:solidFill>
-                        </a:ln>
-                      </wps:spPr>
-                      <wps:style>
-                        <a:lnRef idx="1">
-                          <a:schemeClr val="accent1"/>
-                        </a:lnRef>
-                        <a:fillRef idx="0">
-                          <a:schemeClr val="accent1"/>
-                        </a:fillRef>
-                        <a:effectRef idx="0">
-                          <a:schemeClr val="accent1"/>
-                        </a:effectRef>
-                        <a:fontRef idx="minor">
-                          <a:schemeClr val="tx1"/>
-                        </a:fontRef>
-                      </wps:style>
-                      <wps:bodyPr/>
-                    </wps:wsp>
-                  </a:graphicData>
-                </a:graphic>
-              </wp:anchor>
-            </w:drawing>
-          </mc:Choice>
-          <mc:Fallback>
-            <w:pict>
-              <v:line w14:anchorId="6660096A" id="Straight Connector 13" o:spid="_x0000_s1026" style="position:absolute;z-index:251660288;visibility:visible;mso-wrap-style:square;mso-wrap-distance-left:9pt;mso-wrap-distance-top:0;mso-wrap-distance-right:9pt;mso-wrap-distance-bottom:0;mso-position-horizontal:absolute;mso-position-horizontal-relative:text;mso-position-vertical:absolute;mso-position-vertical-relative:text" from="-3.5pt,64.1pt" to="244.3pt,64.1pt" o:gfxdata="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" strokecolor="black [3213]" strokeweight="1.75pt">
+              <v:line w14:anchorId="5CD66EFE" id="Straight Connector 13" o:spid="_x0000_s1026" style="position:absolute;z-index:251656192;visibility:visible;mso-wrap-style:square;mso-width-percent:0;mso-wrap-distance-left:9pt;mso-wrap-distance-top:0;mso-wrap-distance-right:9pt;mso-wrap-distance-bottom:0;mso-position-horizontal:absolute;mso-position-horizontal-relative:text;mso-position-vertical:absolute;mso-position-vertical-relative:text;mso-width-percent:0;mso-width-relative:margin" from="-5pt,68.95pt" to="242.8pt,68.95pt" o:gfxdata="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" strokecolor="black [3213]" strokeweight="1.75pt">
                 <v:stroke opacity="11822f"/>
                 <o:lock v:ext="edit" shapetype="f"/>
               </v:line>
@@ -2994,7 +3477,7 @@
                     </pic:cNvPicPr>
                   </pic:nvPicPr>
                   <pic:blipFill>
-                    <a:blip r:embed="rId19"/>
+                    <a:blip r:embed="rId22"/>
                     <a:stretch>
                       <a:fillRect/>
                     </a:stretch>
@@ -3061,7 +3544,7 @@
                     </pic:cNvPicPr>
                   </pic:nvPicPr>
                   <pic:blipFill>
-                    <a:blip r:embed="rId20" cstate="print">
+                    <a:blip r:embed="rId23" cstate="print">
                       <a:extLst>
                         <a:ext uri="{28A0092B-C50C-407E-A947-70E740481C1C}">
                           <a14:useLocalDpi xmlns:a14="http://schemas.microsoft.com/office/drawing/2010/main" val="0"/>
@@ -3095,13 +3578,6 @@
       <w:pPr>
         <w:pStyle w:val="Caption"/>
         <w:jc w:val="both"/>
-        <w:rPr>
-          <w:rFonts w:eastAsia="Cambria" w:cs="Cambria"/>
-          <w:b/>
-          <w:color w:val="212121"/>
-          <w:sz w:val="24"/>
-          <w:szCs w:val="24"/>
-        </w:rPr>
       </w:pPr>
       <w:r>
         <w:t xml:space="preserve">Figure </w:t>
@@ -3223,6 +3699,7 @@
           <w:id w:val="-667084873"/>
           <w:citation/>
         </w:sdtPr>
+        <w:sdtEndPr/>
         <w:sdtContent>
           <w:r>
             <w:rPr>
@@ -3318,7 +3795,7 @@
                     </pic:cNvPicPr>
                   </pic:nvPicPr>
                   <pic:blipFill>
-                    <a:blip r:embed="rId21" cstate="print">
+                    <a:blip r:embed="rId24" cstate="print">
                       <a:extLst>
                         <a:ext uri="{28A0092B-C50C-407E-A947-70E740481C1C}">
                           <a14:useLocalDpi xmlns:a14="http://schemas.microsoft.com/office/drawing/2010/main" val="0"/>
@@ -3435,7 +3912,6 @@
           <w:sz w:val="24"/>
           <w:szCs w:val="24"/>
         </w:rPr>
-        <w:lastRenderedPageBreak/>
         <w:t>The same dataset was analyzed further through different</w:t>
       </w:r>
       <w:r>
@@ -3539,7 +4015,7 @@
                     </pic:cNvPicPr>
                   </pic:nvPicPr>
                   <pic:blipFill>
-                    <a:blip r:embed="rId22" cstate="print">
+                    <a:blip r:embed="rId25" cstate="print">
                       <a:extLst>
                         <a:ext uri="{28A0092B-C50C-407E-A947-70E740481C1C}">
                           <a14:useLocalDpi xmlns:a14="http://schemas.microsoft.com/office/drawing/2010/main" val="0"/>
@@ -3632,17 +4108,15 @@
           <w:szCs w:val="24"/>
         </w:rPr>
       </w:pPr>
-      <w:proofErr w:type="spellStart"/>
-      <w:r>
-        <w:rPr>
-          <w:rFonts w:asciiTheme="minorHAnsi" w:eastAsia="Cambria" w:hAnsiTheme="minorHAnsi" w:cs="Cambria"/>
-          <w:color w:val="212121"/>
-          <w:sz w:val="24"/>
-          <w:szCs w:val="24"/>
-        </w:rPr>
-        <w:t>Fentanyle</w:t>
-      </w:r>
-      <w:proofErr w:type="spellEnd"/>
+      <w:r>
+        <w:rPr>
+          <w:rFonts w:asciiTheme="minorHAnsi" w:eastAsia="Cambria" w:hAnsiTheme="minorHAnsi" w:cs="Cambria"/>
+          <w:color w:val="212121"/>
+          <w:sz w:val="24"/>
+          <w:szCs w:val="24"/>
+        </w:rPr>
+        <w:t>Fentanyl</w:t>
+      </w:r>
       <w:r>
         <w:rPr>
           <w:rFonts w:asciiTheme="minorHAnsi" w:eastAsia="Cambria" w:hAnsiTheme="minorHAnsi" w:cs="Cambria"/>
@@ -3697,25 +4171,32 @@
         </w:rPr>
         <w:t xml:space="preserve">[NFLIS] has estimated that the drugs submission testing positive for </w:t>
       </w:r>
-      <w:proofErr w:type="spellStart"/>
-      <w:r>
-        <w:rPr>
-          <w:rFonts w:asciiTheme="minorHAnsi" w:eastAsia="Cambria" w:hAnsiTheme="minorHAnsi" w:cs="Cambria"/>
-          <w:color w:val="212121"/>
-          <w:sz w:val="24"/>
-          <w:szCs w:val="24"/>
-        </w:rPr>
-        <w:t>Fentanyle</w:t>
-      </w:r>
-      <w:proofErr w:type="spellEnd"/>
-      <w:r>
-        <w:rPr>
-          <w:rFonts w:asciiTheme="minorHAnsi" w:eastAsia="Cambria" w:hAnsiTheme="minorHAnsi" w:cs="Cambria"/>
-          <w:color w:val="212121"/>
-          <w:sz w:val="24"/>
-          <w:szCs w:val="24"/>
-        </w:rPr>
-        <w:t xml:space="preserve"> has more than doubled in just one year </w:t>
+      <w:r>
+        <w:rPr>
+          <w:rFonts w:asciiTheme="minorHAnsi" w:eastAsia="Cambria" w:hAnsiTheme="minorHAnsi" w:cs="Cambria"/>
+          <w:color w:val="212121"/>
+          <w:sz w:val="24"/>
+          <w:szCs w:val="24"/>
+        </w:rPr>
+        <w:t>Fentanyl</w:t>
+      </w:r>
+      <w:r>
+        <w:rPr>
+          <w:rFonts w:asciiTheme="minorHAnsi" w:eastAsia="Cambria" w:hAnsiTheme="minorHAnsi" w:cs="Cambria"/>
+          <w:color w:val="212121"/>
+          <w:sz w:val="24"/>
+          <w:szCs w:val="24"/>
+        </w:rPr>
+        <w:t xml:space="preserve"> </w:t>
+      </w:r>
+      <w:r>
+        <w:rPr>
+          <w:rFonts w:asciiTheme="minorHAnsi" w:eastAsia="Cambria" w:hAnsiTheme="minorHAnsi" w:cs="Cambria"/>
+          <w:color w:val="212121"/>
+          <w:sz w:val="24"/>
+          <w:szCs w:val="24"/>
+        </w:rPr>
+        <w:t xml:space="preserve">has more than doubled in just one year </w:t>
       </w:r>
       <w:r>
         <w:rPr>
@@ -3755,6 +4236,7 @@
           <w:id w:val="992842299"/>
           <w:citation/>
         </w:sdtPr>
+        <w:sdtEndPr/>
         <w:sdtContent>
           <w:r>
             <w:rPr>
@@ -3840,7 +4322,7 @@
                     </pic:cNvPicPr>
                   </pic:nvPicPr>
                   <pic:blipFill>
-                    <a:blip r:embed="rId23" cstate="print">
+                    <a:blip r:embed="rId26" cstate="print">
                       <a:extLst>
                         <a:ext uri="{28A0092B-C50C-407E-A947-70E740481C1C}">
                           <a14:useLocalDpi xmlns:a14="http://schemas.microsoft.com/office/drawing/2010/main" val="0"/>
@@ -3923,6 +4405,7 @@
           <w:sz w:val="24"/>
           <w:szCs w:val="24"/>
         </w:rPr>
+        <w:lastRenderedPageBreak/>
         <w:t xml:space="preserve">Analysis </w:t>
       </w:r>
       <w:r>
@@ -4003,7 +4486,7 @@
                     </pic:cNvPicPr>
                   </pic:nvPicPr>
                   <pic:blipFill>
-                    <a:blip r:embed="rId24" cstate="print">
+                    <a:blip r:embed="rId27" cstate="print">
                       <a:extLst>
                         <a:ext uri="{28A0092B-C50C-407E-A947-70E740481C1C}">
                           <a14:useLocalDpi xmlns:a14="http://schemas.microsoft.com/office/drawing/2010/main" val="0"/>
@@ -4039,6 +4522,7 @@
     <w:p>
       <w:pPr>
         <w:pStyle w:val="Caption"/>
+        <w:spacing w:after="0"/>
         <w:jc w:val="both"/>
       </w:pPr>
       <w:r>
@@ -4131,68 +4615,44 @@
           <w:sz w:val="24"/>
           <w:szCs w:val="24"/>
         </w:rPr>
-        <w:t xml:space="preserve"> It was found that while </w:t>
-      </w:r>
-      <w:proofErr w:type="spellStart"/>
-      <w:r>
-        <w:rPr>
-          <w:rFonts w:asciiTheme="minorHAnsi" w:eastAsia="Cambria" w:hAnsiTheme="minorHAnsi" w:cs="Cambria"/>
-          <w:color w:val="212121"/>
-          <w:sz w:val="24"/>
-          <w:szCs w:val="24"/>
-        </w:rPr>
-        <w:t>Oxy&amp;Hydrocodone</w:t>
-      </w:r>
-      <w:proofErr w:type="spellEnd"/>
-      <w:r>
-        <w:rPr>
-          <w:rFonts w:asciiTheme="minorHAnsi" w:eastAsia="Cambria" w:hAnsiTheme="minorHAnsi" w:cs="Cambria"/>
-          <w:color w:val="212121"/>
-          <w:sz w:val="24"/>
-          <w:szCs w:val="24"/>
-        </w:rPr>
-        <w:t xml:space="preserve"> and Methadone has greater impact in California; the state of Ohio is showing higher impact from </w:t>
-      </w:r>
-      <w:proofErr w:type="spellStart"/>
-      <w:r>
-        <w:rPr>
-          <w:rFonts w:asciiTheme="minorHAnsi" w:eastAsia="Cambria" w:hAnsiTheme="minorHAnsi" w:cs="Cambria"/>
-          <w:color w:val="212121"/>
-          <w:sz w:val="24"/>
-          <w:szCs w:val="24"/>
-        </w:rPr>
-        <w:t>Fentanyle</w:t>
-      </w:r>
-      <w:proofErr w:type="spellEnd"/>
-      <w:r>
-        <w:rPr>
-          <w:rFonts w:asciiTheme="minorHAnsi" w:eastAsia="Cambria" w:hAnsiTheme="minorHAnsi" w:cs="Cambria"/>
-          <w:color w:val="212121"/>
-          <w:sz w:val="24"/>
-          <w:szCs w:val="24"/>
-        </w:rPr>
-        <w:t xml:space="preserve"> </w:t>
-      </w:r>
-      <w:r>
-        <w:rPr>
-          <w:rFonts w:asciiTheme="minorHAnsi" w:eastAsia="Cambria" w:hAnsiTheme="minorHAnsi" w:cs="Cambria"/>
-          <w:color w:val="212121"/>
-          <w:sz w:val="24"/>
-          <w:szCs w:val="24"/>
-        </w:rPr>
-        <w:t>&amp;</w:t>
-      </w:r>
-      <w:proofErr w:type="spellStart"/>
-      <w:r>
-        <w:rPr>
-          <w:rFonts w:asciiTheme="minorHAnsi" w:eastAsia="Cambria" w:hAnsiTheme="minorHAnsi" w:cs="Cambria"/>
-          <w:color w:val="212121"/>
-          <w:sz w:val="24"/>
-          <w:szCs w:val="24"/>
-        </w:rPr>
-        <w:t>Tremadole</w:t>
-      </w:r>
-      <w:proofErr w:type="spellEnd"/>
+        <w:t xml:space="preserve"> It was found that while Oxy</w:t>
+      </w:r>
+      <w:r>
+        <w:rPr>
+          <w:rFonts w:asciiTheme="minorHAnsi" w:eastAsia="Cambria" w:hAnsiTheme="minorHAnsi" w:cs="Cambria"/>
+          <w:color w:val="212121"/>
+          <w:sz w:val="24"/>
+          <w:szCs w:val="24"/>
+        </w:rPr>
+        <w:t xml:space="preserve">codone, </w:t>
+      </w:r>
+      <w:r>
+        <w:rPr>
+          <w:rFonts w:asciiTheme="minorHAnsi" w:eastAsia="Cambria" w:hAnsiTheme="minorHAnsi" w:cs="Cambria"/>
+          <w:color w:val="212121"/>
+          <w:sz w:val="24"/>
+          <w:szCs w:val="24"/>
+        </w:rPr>
+        <w:t xml:space="preserve">Hydrocodone and Methadone has greater impact in California; the state of Ohio is showing higher impact from </w:t>
+      </w:r>
+      <w:r>
+        <w:rPr>
+          <w:rFonts w:asciiTheme="minorHAnsi" w:eastAsia="Cambria" w:hAnsiTheme="minorHAnsi" w:cs="Cambria"/>
+          <w:color w:val="212121"/>
+          <w:sz w:val="24"/>
+          <w:szCs w:val="24"/>
+        </w:rPr>
+        <w:t>Fentanyl</w:t>
+      </w:r>
+      <w:r>
+        <w:rPr>
+          <w:rFonts w:asciiTheme="minorHAnsi" w:eastAsia="Cambria" w:hAnsiTheme="minorHAnsi" w:cs="Cambria"/>
+          <w:color w:val="212121"/>
+          <w:sz w:val="24"/>
+          <w:szCs w:val="24"/>
+        </w:rPr>
+        <w:t>, Tramadol</w:t>
+      </w:r>
       <w:r>
         <w:rPr>
           <w:rFonts w:asciiTheme="minorHAnsi" w:eastAsia="Cambria" w:hAnsiTheme="minorHAnsi" w:cs="Cambria"/>
@@ -4238,7 +4698,6 @@
           <w:sz w:val="24"/>
           <w:szCs w:val="24"/>
         </w:rPr>
-        <w:lastRenderedPageBreak/>
         <w:drawing>
           <wp:inline distT="0" distB="0" distL="0" distR="0" wp14:anchorId="56E3291F" wp14:editId="67A6FED4">
             <wp:extent cx="2736850" cy="1352550"/>
@@ -4257,7 +4716,7 @@
                     </pic:cNvPicPr>
                   </pic:nvPicPr>
                   <pic:blipFill>
-                    <a:blip r:embed="rId25" cstate="print">
+                    <a:blip r:embed="rId28" cstate="print">
                       <a:extLst>
                         <a:ext uri="{28A0092B-C50C-407E-A947-70E740481C1C}">
                           <a14:useLocalDpi xmlns:a14="http://schemas.microsoft.com/office/drawing/2010/main" val="0"/>
@@ -4345,7 +4804,6 @@
         <w:contextualSpacing w:val="0"/>
         <w:jc w:val="both"/>
       </w:pPr>
-      <w:bookmarkStart w:id="0" w:name="_GoBack"/>
       <w:r>
         <w:rPr>
           <w:rFonts w:asciiTheme="minorHAnsi" w:eastAsia="Cambria" w:hAnsiTheme="minorHAnsi" w:cs="Cambria"/>
@@ -4373,7 +4831,7 @@
                     </pic:cNvPicPr>
                   </pic:nvPicPr>
                   <pic:blipFill>
-                    <a:blip r:embed="rId26" cstate="print">
+                    <a:blip r:embed="rId29" cstate="print">
                       <a:extLst>
                         <a:ext uri="{28A0092B-C50C-407E-A947-70E740481C1C}">
                           <a14:useLocalDpi xmlns:a14="http://schemas.microsoft.com/office/drawing/2010/main" val="0"/>
@@ -4404,7 +4862,6 @@
           </wp:inline>
         </w:drawing>
       </w:r>
-      <w:bookmarkEnd w:id="0"/>
     </w:p>
     <w:p>
       <w:pPr>
@@ -4440,10 +4897,7 @@
         <w:fldChar w:fldCharType="end"/>
       </w:r>
       <w:r>
-        <w:t xml:space="preserve"> </w:t>
-      </w:r>
-      <w:r>
-        <w:t xml:space="preserve">State-wise impact of </w:t>
+        <w:t xml:space="preserve"> State-wise impact of </w:t>
       </w:r>
       <w:r>
         <w:rPr>
@@ -4492,7 +4946,7 @@
                     </pic:cNvPicPr>
                   </pic:nvPicPr>
                   <pic:blipFill>
-                    <a:blip r:embed="rId27" cstate="print">
+                    <a:blip r:embed="rId30" cstate="print">
                       <a:extLst>
                         <a:ext uri="{28A0092B-C50C-407E-A947-70E740481C1C}">
                           <a14:useLocalDpi xmlns:a14="http://schemas.microsoft.com/office/drawing/2010/main" val="0"/>
@@ -4558,10 +5012,7 @@
         <w:fldChar w:fldCharType="end"/>
       </w:r>
       <w:r>
-        <w:t xml:space="preserve"> </w:t>
-      </w:r>
-      <w:r>
-        <w:t xml:space="preserve">State-wise impact of </w:t>
+        <w:t xml:space="preserve"> State-wise impact of </w:t>
       </w:r>
       <w:r>
         <w:rPr>
@@ -4610,7 +5061,7 @@
                     </pic:cNvPicPr>
                   </pic:nvPicPr>
                   <pic:blipFill>
-                    <a:blip r:embed="rId28" cstate="print">
+                    <a:blip r:embed="rId31" cstate="print">
                       <a:extLst>
                         <a:ext uri="{28A0092B-C50C-407E-A947-70E740481C1C}">
                           <a14:useLocalDpi xmlns:a14="http://schemas.microsoft.com/office/drawing/2010/main" val="0"/>
@@ -4676,10 +5127,7 @@
         <w:fldChar w:fldCharType="end"/>
       </w:r>
       <w:r>
-        <w:t xml:space="preserve"> </w:t>
-      </w:r>
-      <w:r>
-        <w:t xml:space="preserve">State-wise impact of </w:t>
+        <w:t xml:space="preserve"> State-wise impact of </w:t>
       </w:r>
       <w:r>
         <w:rPr>
@@ -4766,6 +5214,7 @@
           <w:sz w:val="24"/>
           <w:szCs w:val="24"/>
         </w:rPr>
+        <w:lastRenderedPageBreak/>
         <w:t>more likely than women to use the opioid drugs and is more likely to lead to overdose death. Of the decedents 127,080 were male and 68,916 were female.</w:t>
       </w:r>
     </w:p>
@@ -4791,436 +5240,6 @@
             <wp:extent cx="2743200" cy="1646099"/>
             <wp:effectExtent l="0" t="0" r="0" b="0"/>
             <wp:docPr id="15" name="Picture 15"/>
-            <wp:cNvGraphicFramePr>
-              <a:graphicFrameLocks xmlns:a="http://schemas.openxmlformats.org/drawingml/2006/main" noChangeAspect="1"/>
-            </wp:cNvGraphicFramePr>
-            <a:graphic xmlns:a="http://schemas.openxmlformats.org/drawingml/2006/main">
-              <a:graphicData uri="http://schemas.openxmlformats.org/drawingml/2006/picture">
-                <pic:pic xmlns:pic="http://schemas.openxmlformats.org/drawingml/2006/picture">
-                  <pic:nvPicPr>
-                    <pic:cNvPr id="1" name=""/>
-                    <pic:cNvPicPr/>
-                  </pic:nvPicPr>
-                  <pic:blipFill>
-                    <a:blip r:embed="rId29"/>
-                    <a:stretch>
-                      <a:fillRect/>
-                    </a:stretch>
-                  </pic:blipFill>
-                  <pic:spPr>
-                    <a:xfrm>
-                      <a:off x="0" y="0"/>
-                      <a:ext cx="2743200" cy="1646099"/>
-                    </a:xfrm>
-                    <a:prstGeom prst="rect">
-                      <a:avLst/>
-                    </a:prstGeom>
-                  </pic:spPr>
-                </pic:pic>
-              </a:graphicData>
-            </a:graphic>
-          </wp:inline>
-        </w:drawing>
-      </w:r>
-    </w:p>
-    <w:p>
-      <w:pPr>
-        <w:keepNext/>
-        <w:spacing w:after="160"/>
-        <w:contextualSpacing w:val="0"/>
-        <w:jc w:val="both"/>
-      </w:pPr>
-      <w:r>
-        <w:rPr>
-          <w:rFonts w:asciiTheme="minorHAnsi" w:hAnsiTheme="minorHAnsi"/>
-          <w:noProof/>
-        </w:rPr>
-        <w:drawing>
-          <wp:inline distT="0" distB="0" distL="0" distR="0" wp14:anchorId="457A742D" wp14:editId="045E4284">
-            <wp:extent cx="2743200" cy="1593850"/>
-            <wp:effectExtent l="0" t="0" r="0" b="6350"/>
-            <wp:docPr id="16" name="Picture 16"/>
-            <wp:cNvGraphicFramePr>
-              <a:graphicFrameLocks xmlns:a="http://schemas.openxmlformats.org/drawingml/2006/main" noChangeAspect="1"/>
-            </wp:cNvGraphicFramePr>
-            <a:graphic xmlns:a="http://schemas.openxmlformats.org/drawingml/2006/main">
-              <a:graphicData uri="http://schemas.openxmlformats.org/drawingml/2006/picture">
-                <pic:pic xmlns:pic="http://schemas.openxmlformats.org/drawingml/2006/picture">
-                  <pic:nvPicPr>
-                    <pic:cNvPr id="1" name=""/>
-                    <pic:cNvPicPr/>
-                  </pic:nvPicPr>
-                  <pic:blipFill>
-                    <a:blip r:embed="rId30"/>
-                    <a:stretch>
-                      <a:fillRect/>
-                    </a:stretch>
-                  </pic:blipFill>
-                  <pic:spPr>
-                    <a:xfrm>
-                      <a:off x="0" y="0"/>
-                      <a:ext cx="2743200" cy="1593850"/>
-                    </a:xfrm>
-                    <a:prstGeom prst="rect">
-                      <a:avLst/>
-                    </a:prstGeom>
-                  </pic:spPr>
-                </pic:pic>
-              </a:graphicData>
-            </a:graphic>
-          </wp:inline>
-        </w:drawing>
-      </w:r>
-    </w:p>
-    <w:p>
-      <w:pPr>
-        <w:pStyle w:val="Caption"/>
-        <w:jc w:val="both"/>
-      </w:pPr>
-      <w:r>
-        <w:t xml:space="preserve">Figure </w:t>
-      </w:r>
-      <w:r>
-        <w:fldChar w:fldCharType="begin"/>
-      </w:r>
-      <w:r>
-        <w:instrText xml:space="preserve"> SEQ Figure \* ARABIC </w:instrText>
-      </w:r>
-      <w:r>
-        <w:fldChar w:fldCharType="separate"/>
-      </w:r>
-      <w:r>
-        <w:rPr>
-          <w:noProof/>
-        </w:rPr>
-        <w:t>11</w:t>
-      </w:r>
-      <w:r>
-        <w:fldChar w:fldCharType="end"/>
-      </w:r>
-      <w:r>
-        <w:t xml:space="preserve"> represents the number and data distribution of male and female died from opioid overdose. It is important to note that males disproportionately experienced opioid overdose deaths compared to females because males comprise about 49.2% percent of the U.S. population yet accounted for 64.8% percent of the opioid overdose deaths between 2010 to 2016. However, females comprise 50.8 percent of the population and accounted for 35.2 percent of the opioid overdose deaths reported in 2010 and 2016 period.  Note: gender ratio statistical data from the United States Bureau shows that the female percentage in 2017 is 50.8</w:t>
-      </w:r>
-      <w:r>
-        <w:t xml:space="preserve">%. </w:t>
-      </w:r>
-      <w:sdt>
-        <w:sdtPr>
-          <w:id w:val="895011897"/>
-          <w:citation/>
-        </w:sdtPr>
-        <w:sdtContent>
-          <w:r>
-            <w:fldChar w:fldCharType="begin"/>
-          </w:r>
-          <w:r>
-            <w:instrText xml:space="preserve"> CITATION USC \l 1033 </w:instrText>
-          </w:r>
-          <w:r>
-            <w:fldChar w:fldCharType="separate"/>
-          </w:r>
-          <w:r>
-            <w:rPr>
-              <w:noProof/>
-            </w:rPr>
-            <w:t>(US Census n.d.)</w:t>
-          </w:r>
-          <w:r>
-            <w:fldChar w:fldCharType="end"/>
-          </w:r>
-        </w:sdtContent>
-      </w:sdt>
-    </w:p>
-    <w:p>
-      <w:pPr>
-        <w:spacing w:after="160"/>
-        <w:contextualSpacing w:val="0"/>
-        <w:jc w:val="both"/>
-        <w:rPr>
-          <w:rFonts w:asciiTheme="minorHAnsi" w:eastAsia="Cambria" w:hAnsiTheme="minorHAnsi" w:cs="Cambria"/>
-          <w:b/>
-          <w:color w:val="212121"/>
-          <w:sz w:val="24"/>
-          <w:szCs w:val="24"/>
-        </w:rPr>
-      </w:pPr>
-      <w:r>
-        <w:rPr>
-          <w:rFonts w:asciiTheme="minorHAnsi" w:eastAsia="Cambria" w:hAnsiTheme="minorHAnsi" w:cs="Cambria"/>
-          <w:b/>
-          <w:color w:val="212121"/>
-          <w:sz w:val="24"/>
-          <w:szCs w:val="24"/>
-        </w:rPr>
-        <w:t>Analysis by Age</w:t>
-      </w:r>
-    </w:p>
-    <w:p>
-      <w:pPr>
-        <w:spacing w:after="160"/>
-        <w:contextualSpacing w:val="0"/>
-        <w:jc w:val="both"/>
-        <w:rPr>
-          <w:rFonts w:asciiTheme="minorHAnsi" w:hAnsiTheme="minorHAnsi"/>
-        </w:rPr>
-      </w:pPr>
-      <w:r>
-        <w:rPr>
-          <w:rFonts w:asciiTheme="minorHAnsi" w:hAnsiTheme="minorHAnsi"/>
-        </w:rPr>
-        <w:t>From 2010 to 2016, most opioid overdose deaths occurred in people aged 25-</w:t>
-      </w:r>
-      <w:r>
-        <w:rPr>
-          <w:rFonts w:asciiTheme="minorHAnsi" w:hAnsiTheme="minorHAnsi"/>
-        </w:rPr>
-        <w:t>4</w:t>
-      </w:r>
-      <w:r>
-        <w:rPr>
-          <w:rFonts w:asciiTheme="minorHAnsi" w:hAnsiTheme="minorHAnsi"/>
-        </w:rPr>
-        <w:t>4. The 25-</w:t>
-      </w:r>
-      <w:r>
-        <w:rPr>
-          <w:rFonts w:asciiTheme="minorHAnsi" w:hAnsiTheme="minorHAnsi"/>
-        </w:rPr>
-        <w:t>4</w:t>
-      </w:r>
-      <w:r>
-        <w:rPr>
-          <w:rFonts w:asciiTheme="minorHAnsi" w:hAnsiTheme="minorHAnsi"/>
-        </w:rPr>
-        <w:t>4 age group represents the largest percentage of deaths, which is 24.3%. The second percentage of deaths is the 35-44, which is 21.9%</w:t>
-      </w:r>
-      <w:sdt>
-        <w:sdtPr>
-          <w:rPr>
-            <w:rFonts w:asciiTheme="minorHAnsi" w:hAnsiTheme="minorHAnsi"/>
-          </w:rPr>
-          <w:id w:val="701835056"/>
-          <w:citation/>
-        </w:sdtPr>
-        <w:sdtContent>
-          <w:r>
-            <w:rPr>
-              <w:rFonts w:asciiTheme="minorHAnsi" w:hAnsiTheme="minorHAnsi"/>
-            </w:rPr>
-            <w:fldChar w:fldCharType="begin"/>
-          </w:r>
-          <w:r>
-            <w:rPr>
-              <w:rFonts w:asciiTheme="minorHAnsi" w:hAnsiTheme="minorHAnsi"/>
-              <w:lang w:val="en-US"/>
-            </w:rPr>
-            <w:instrText xml:space="preserve"> CITATION CDC181 \l 1033 </w:instrText>
-          </w:r>
-          <w:r>
-            <w:rPr>
-              <w:rFonts w:asciiTheme="minorHAnsi" w:hAnsiTheme="minorHAnsi"/>
-            </w:rPr>
-            <w:fldChar w:fldCharType="separate"/>
-          </w:r>
-          <w:r>
-            <w:rPr>
-              <w:rFonts w:asciiTheme="minorHAnsi" w:hAnsiTheme="minorHAnsi"/>
-              <w:noProof/>
-              <w:lang w:val="en-US"/>
-            </w:rPr>
-            <w:t xml:space="preserve"> (CDC 2018)</w:t>
-          </w:r>
-          <w:r>
-            <w:rPr>
-              <w:rFonts w:asciiTheme="minorHAnsi" w:hAnsiTheme="minorHAnsi"/>
-            </w:rPr>
-            <w:fldChar w:fldCharType="end"/>
-          </w:r>
-        </w:sdtContent>
-      </w:sdt>
-    </w:p>
-    <w:p>
-      <w:pPr>
-        <w:pStyle w:val="Caption"/>
-        <w:keepNext/>
-        <w:jc w:val="center"/>
-      </w:pPr>
-      <w:r>
-        <w:rPr>
-          <w:noProof/>
-        </w:rPr>
-        <w:lastRenderedPageBreak/>
-        <w:drawing>
-          <wp:inline distT="0" distB="0" distL="0" distR="0" wp14:anchorId="72C75FD1" wp14:editId="7862F90B">
-            <wp:extent cx="2743200" cy="1660810"/>
-            <wp:effectExtent l="0" t="0" r="0" b="0"/>
-            <wp:docPr id="18" name="Picture 18"/>
-            <wp:cNvGraphicFramePr>
-              <a:graphicFrameLocks xmlns:a="http://schemas.openxmlformats.org/drawingml/2006/main" noChangeAspect="1"/>
-            </wp:cNvGraphicFramePr>
-            <a:graphic xmlns:a="http://schemas.openxmlformats.org/drawingml/2006/main">
-              <a:graphicData uri="http://schemas.openxmlformats.org/drawingml/2006/picture">
-                <pic:pic xmlns:pic="http://schemas.openxmlformats.org/drawingml/2006/picture">
-                  <pic:nvPicPr>
-                    <pic:cNvPr id="1" name=""/>
-                    <pic:cNvPicPr/>
-                  </pic:nvPicPr>
-                  <pic:blipFill>
-                    <a:blip r:embed="rId31"/>
-                    <a:stretch>
-                      <a:fillRect/>
-                    </a:stretch>
-                  </pic:blipFill>
-                  <pic:spPr>
-                    <a:xfrm>
-                      <a:off x="0" y="0"/>
-                      <a:ext cx="2743200" cy="1660810"/>
-                    </a:xfrm>
-                    <a:prstGeom prst="rect">
-                      <a:avLst/>
-                    </a:prstGeom>
-                  </pic:spPr>
-                </pic:pic>
-              </a:graphicData>
-            </a:graphic>
-          </wp:inline>
-        </w:drawing>
-      </w:r>
-    </w:p>
-    <w:p>
-      <w:pPr>
-        <w:pStyle w:val="Caption"/>
-        <w:jc w:val="center"/>
-      </w:pPr>
-      <w:r>
-        <w:t xml:space="preserve">Figure </w:t>
-      </w:r>
-      <w:r>
-        <w:fldChar w:fldCharType="begin"/>
-      </w:r>
-      <w:r>
-        <w:instrText xml:space="preserve"> SEQ Figure \* ARABIC </w:instrText>
-      </w:r>
-      <w:r>
-        <w:fldChar w:fldCharType="separate"/>
-      </w:r>
-      <w:r>
-        <w:rPr>
-          <w:noProof/>
-        </w:rPr>
-        <w:t>12</w:t>
-      </w:r>
-      <w:r>
-        <w:fldChar w:fldCharType="end"/>
-      </w:r>
-      <w:r>
-        <w:t xml:space="preserve"> Opioid Overdose Deaths by Age Group</w:t>
-      </w:r>
-    </w:p>
-    <w:p>
-      <w:pPr>
-        <w:rPr>
-          <w:rFonts w:asciiTheme="minorHAnsi" w:hAnsiTheme="minorHAnsi"/>
-          <w:b/>
-        </w:rPr>
-      </w:pPr>
-      <w:r>
-        <w:rPr>
-          <w:rFonts w:asciiTheme="minorHAnsi" w:hAnsiTheme="minorHAnsi"/>
-          <w:b/>
-        </w:rPr>
-        <w:t>Opioid Overdose Deaths by Race</w:t>
-      </w:r>
-    </w:p>
-    <w:p>
-      <w:pPr>
-        <w:spacing w:after="160"/>
-        <w:contextualSpacing w:val="0"/>
-        <w:jc w:val="both"/>
-        <w:rPr>
-          <w:rFonts w:asciiTheme="minorHAnsi" w:hAnsiTheme="minorHAnsi"/>
-        </w:rPr>
-      </w:pPr>
-      <w:r>
-        <w:rPr>
-          <w:rFonts w:asciiTheme="minorHAnsi" w:hAnsiTheme="minorHAnsi"/>
-        </w:rPr>
-        <w:t>An article published by American Council of Science and Health in 2018, has shown that opioid overdose is a significant problem among whites than it in among others.</w:t>
-      </w:r>
-      <w:r>
-        <w:rPr>
-          <w:rFonts w:asciiTheme="minorHAnsi" w:hAnsiTheme="minorHAnsi"/>
-        </w:rPr>
-        <w:t xml:space="preserve"> </w:t>
-      </w:r>
-    </w:p>
-    <w:p>
-      <w:pPr>
-        <w:keepNext/>
-        <w:spacing w:after="160"/>
-        <w:contextualSpacing w:val="0"/>
-        <w:jc w:val="both"/>
-      </w:pPr>
-      <w:r>
-        <w:rPr>
-          <w:rFonts w:asciiTheme="minorHAnsi" w:hAnsiTheme="minorHAnsi"/>
-        </w:rPr>
-        <w:t xml:space="preserve">“When stratified by race/ethnicity, the drug-related mortality rate (per 100,000) in 2016 for whites was 25.3, blacks 17.1, and Hispanics 9.5. That means that whites were roughly 50% and 167% likelier to die from drug overdoses than blacks and Hispanics, respectively.” </w:t>
-      </w:r>
-      <w:sdt>
-        <w:sdtPr>
-          <w:rPr>
-            <w:rFonts w:asciiTheme="minorHAnsi" w:hAnsiTheme="minorHAnsi"/>
-          </w:rPr>
-          <w:id w:val="761877368"/>
-          <w:citation/>
-        </w:sdtPr>
-        <w:sdtContent>
-          <w:r>
-            <w:rPr>
-              <w:rFonts w:asciiTheme="minorHAnsi" w:hAnsiTheme="minorHAnsi"/>
-            </w:rPr>
-            <w:fldChar w:fldCharType="begin"/>
-          </w:r>
-          <w:r>
-            <w:rPr>
-              <w:rFonts w:asciiTheme="minorHAnsi" w:hAnsiTheme="minorHAnsi"/>
-              <w:lang w:val="en-US"/>
-            </w:rPr>
-            <w:instrText xml:space="preserve"> CITATION Ale18 \l 1033 </w:instrText>
-          </w:r>
-          <w:r>
-            <w:rPr>
-              <w:rFonts w:asciiTheme="minorHAnsi" w:hAnsiTheme="minorHAnsi"/>
-            </w:rPr>
-            <w:fldChar w:fldCharType="separate"/>
-          </w:r>
-          <w:r>
-            <w:rPr>
-              <w:rFonts w:asciiTheme="minorHAnsi" w:hAnsiTheme="minorHAnsi"/>
-              <w:noProof/>
-              <w:lang w:val="en-US"/>
-            </w:rPr>
-            <w:t>(Berezow 2018)</w:t>
-          </w:r>
-          <w:r>
-            <w:rPr>
-              <w:rFonts w:asciiTheme="minorHAnsi" w:hAnsiTheme="minorHAnsi"/>
-            </w:rPr>
-            <w:fldChar w:fldCharType="end"/>
-          </w:r>
-        </w:sdtContent>
-      </w:sdt>
-      <w:r>
-        <w:rPr>
-          <w:rFonts w:asciiTheme="minorHAnsi" w:hAnsiTheme="minorHAnsi"/>
-          <w:noProof/>
-        </w:rPr>
-        <w:drawing>
-          <wp:inline distT="0" distB="0" distL="0" distR="0" wp14:anchorId="0F555A4F" wp14:editId="43519290">
-            <wp:extent cx="2743200" cy="1594624"/>
-            <wp:effectExtent l="0" t="0" r="0" b="5715"/>
-            <wp:docPr id="19" name="Picture 19"/>
             <wp:cNvGraphicFramePr>
               <a:graphicFrameLocks xmlns:a="http://schemas.openxmlformats.org/drawingml/2006/main" noChangeAspect="1"/>
             </wp:cNvGraphicFramePr>
@@ -5240,6 +5259,437 @@
                   <pic:spPr>
                     <a:xfrm>
                       <a:off x="0" y="0"/>
+                      <a:ext cx="2743200" cy="1646099"/>
+                    </a:xfrm>
+                    <a:prstGeom prst="rect">
+                      <a:avLst/>
+                    </a:prstGeom>
+                  </pic:spPr>
+                </pic:pic>
+              </a:graphicData>
+            </a:graphic>
+          </wp:inline>
+        </w:drawing>
+      </w:r>
+    </w:p>
+    <w:p>
+      <w:pPr>
+        <w:keepNext/>
+        <w:spacing w:after="160"/>
+        <w:contextualSpacing w:val="0"/>
+        <w:jc w:val="both"/>
+      </w:pPr>
+      <w:r>
+        <w:rPr>
+          <w:rFonts w:asciiTheme="minorHAnsi" w:hAnsiTheme="minorHAnsi"/>
+          <w:noProof/>
+        </w:rPr>
+        <w:drawing>
+          <wp:inline distT="0" distB="0" distL="0" distR="0" wp14:anchorId="457A742D" wp14:editId="045E4284">
+            <wp:extent cx="2743200" cy="1593850"/>
+            <wp:effectExtent l="0" t="0" r="0" b="6350"/>
+            <wp:docPr id="16" name="Picture 16"/>
+            <wp:cNvGraphicFramePr>
+              <a:graphicFrameLocks xmlns:a="http://schemas.openxmlformats.org/drawingml/2006/main" noChangeAspect="1"/>
+            </wp:cNvGraphicFramePr>
+            <a:graphic xmlns:a="http://schemas.openxmlformats.org/drawingml/2006/main">
+              <a:graphicData uri="http://schemas.openxmlformats.org/drawingml/2006/picture">
+                <pic:pic xmlns:pic="http://schemas.openxmlformats.org/drawingml/2006/picture">
+                  <pic:nvPicPr>
+                    <pic:cNvPr id="1" name=""/>
+                    <pic:cNvPicPr/>
+                  </pic:nvPicPr>
+                  <pic:blipFill>
+                    <a:blip r:embed="rId33"/>
+                    <a:stretch>
+                      <a:fillRect/>
+                    </a:stretch>
+                  </pic:blipFill>
+                  <pic:spPr>
+                    <a:xfrm>
+                      <a:off x="0" y="0"/>
+                      <a:ext cx="2743200" cy="1593850"/>
+                    </a:xfrm>
+                    <a:prstGeom prst="rect">
+                      <a:avLst/>
+                    </a:prstGeom>
+                  </pic:spPr>
+                </pic:pic>
+              </a:graphicData>
+            </a:graphic>
+          </wp:inline>
+        </w:drawing>
+      </w:r>
+    </w:p>
+    <w:p>
+      <w:pPr>
+        <w:pStyle w:val="Caption"/>
+        <w:jc w:val="both"/>
+      </w:pPr>
+      <w:r>
+        <w:t xml:space="preserve">Figure </w:t>
+      </w:r>
+      <w:r>
+        <w:fldChar w:fldCharType="begin"/>
+      </w:r>
+      <w:r>
+        <w:instrText xml:space="preserve"> SEQ Figure \* ARABIC </w:instrText>
+      </w:r>
+      <w:r>
+        <w:fldChar w:fldCharType="separate"/>
+      </w:r>
+      <w:r>
+        <w:rPr>
+          <w:noProof/>
+        </w:rPr>
+        <w:t>11</w:t>
+      </w:r>
+      <w:r>
+        <w:fldChar w:fldCharType="end"/>
+      </w:r>
+      <w:r>
+        <w:t xml:space="preserve"> represents the number and data distribution of male and female died from opioid overdose. It is important to note that males disproportionately experienced opioid overdose deaths compared to females because males comprise about 49.2% percent of the U.S. population yet accounted for 64.8% percent of the opioid overdose deaths between 2010 to 2016. However, females comprise 50.8 percent of the population and accounted for 35.2 percent of the opioid overdose deaths reported in 2010 and 2016 period.  Note: gender ratio statistical data from the United States Bureau shows that the female percentage in 2017 is 50.8</w:t>
+      </w:r>
+      <w:r>
+        <w:t xml:space="preserve">%. </w:t>
+      </w:r>
+      <w:sdt>
+        <w:sdtPr>
+          <w:id w:val="895011897"/>
+          <w:citation/>
+        </w:sdtPr>
+        <w:sdtEndPr/>
+        <w:sdtContent>
+          <w:r>
+            <w:fldChar w:fldCharType="begin"/>
+          </w:r>
+          <w:r>
+            <w:instrText xml:space="preserve"> CITATION USC \l 1033 </w:instrText>
+          </w:r>
+          <w:r>
+            <w:fldChar w:fldCharType="separate"/>
+          </w:r>
+          <w:r>
+            <w:rPr>
+              <w:noProof/>
+            </w:rPr>
+            <w:t>(US Census n.d.)</w:t>
+          </w:r>
+          <w:r>
+            <w:fldChar w:fldCharType="end"/>
+          </w:r>
+        </w:sdtContent>
+      </w:sdt>
+    </w:p>
+    <w:p>
+      <w:pPr>
+        <w:spacing w:after="160"/>
+        <w:contextualSpacing w:val="0"/>
+        <w:jc w:val="both"/>
+        <w:rPr>
+          <w:rFonts w:asciiTheme="minorHAnsi" w:eastAsia="Cambria" w:hAnsiTheme="minorHAnsi" w:cs="Cambria"/>
+          <w:b/>
+          <w:color w:val="212121"/>
+          <w:sz w:val="24"/>
+          <w:szCs w:val="24"/>
+        </w:rPr>
+      </w:pPr>
+      <w:r>
+        <w:rPr>
+          <w:rFonts w:asciiTheme="minorHAnsi" w:eastAsia="Cambria" w:hAnsiTheme="minorHAnsi" w:cs="Cambria"/>
+          <w:b/>
+          <w:color w:val="212121"/>
+          <w:sz w:val="24"/>
+          <w:szCs w:val="24"/>
+        </w:rPr>
+        <w:t>Analysis by Age</w:t>
+      </w:r>
+    </w:p>
+    <w:p>
+      <w:pPr>
+        <w:spacing w:after="160"/>
+        <w:contextualSpacing w:val="0"/>
+        <w:jc w:val="both"/>
+        <w:rPr>
+          <w:rFonts w:asciiTheme="minorHAnsi" w:hAnsiTheme="minorHAnsi"/>
+        </w:rPr>
+      </w:pPr>
+      <w:r>
+        <w:rPr>
+          <w:rFonts w:asciiTheme="minorHAnsi" w:hAnsiTheme="minorHAnsi"/>
+        </w:rPr>
+        <w:t>From 2010 to 2016, most opioid overdose deaths occurred in people aged 25-</w:t>
+      </w:r>
+      <w:r>
+        <w:rPr>
+          <w:rFonts w:asciiTheme="minorHAnsi" w:hAnsiTheme="minorHAnsi"/>
+        </w:rPr>
+        <w:t>4</w:t>
+      </w:r>
+      <w:r>
+        <w:rPr>
+          <w:rFonts w:asciiTheme="minorHAnsi" w:hAnsiTheme="minorHAnsi"/>
+        </w:rPr>
+        <w:t>4. The 25-</w:t>
+      </w:r>
+      <w:r>
+        <w:rPr>
+          <w:rFonts w:asciiTheme="minorHAnsi" w:hAnsiTheme="minorHAnsi"/>
+        </w:rPr>
+        <w:t>4</w:t>
+      </w:r>
+      <w:r>
+        <w:rPr>
+          <w:rFonts w:asciiTheme="minorHAnsi" w:hAnsiTheme="minorHAnsi"/>
+        </w:rPr>
+        <w:t>4 age group represents the largest percentage of deaths, which is 24.3%. The second percentage of deaths is the 35-44, which is 21.9%</w:t>
+      </w:r>
+      <w:sdt>
+        <w:sdtPr>
+          <w:rPr>
+            <w:rFonts w:asciiTheme="minorHAnsi" w:hAnsiTheme="minorHAnsi"/>
+          </w:rPr>
+          <w:id w:val="701835056"/>
+          <w:citation/>
+        </w:sdtPr>
+        <w:sdtEndPr/>
+        <w:sdtContent>
+          <w:r>
+            <w:rPr>
+              <w:rFonts w:asciiTheme="minorHAnsi" w:hAnsiTheme="minorHAnsi"/>
+            </w:rPr>
+            <w:fldChar w:fldCharType="begin"/>
+          </w:r>
+          <w:r>
+            <w:rPr>
+              <w:rFonts w:asciiTheme="minorHAnsi" w:hAnsiTheme="minorHAnsi"/>
+              <w:lang w:val="en-US"/>
+            </w:rPr>
+            <w:instrText xml:space="preserve"> CITATION CDC181 \l 1033 </w:instrText>
+          </w:r>
+          <w:r>
+            <w:rPr>
+              <w:rFonts w:asciiTheme="minorHAnsi" w:hAnsiTheme="minorHAnsi"/>
+            </w:rPr>
+            <w:fldChar w:fldCharType="separate"/>
+          </w:r>
+          <w:r>
+            <w:rPr>
+              <w:rFonts w:asciiTheme="minorHAnsi" w:hAnsiTheme="minorHAnsi"/>
+              <w:noProof/>
+              <w:lang w:val="en-US"/>
+            </w:rPr>
+            <w:t xml:space="preserve"> (CDC 2018)</w:t>
+          </w:r>
+          <w:r>
+            <w:rPr>
+              <w:rFonts w:asciiTheme="minorHAnsi" w:hAnsiTheme="minorHAnsi"/>
+            </w:rPr>
+            <w:fldChar w:fldCharType="end"/>
+          </w:r>
+        </w:sdtContent>
+      </w:sdt>
+    </w:p>
+    <w:p>
+      <w:pPr>
+        <w:pStyle w:val="Caption"/>
+        <w:keepNext/>
+        <w:jc w:val="center"/>
+      </w:pPr>
+      <w:r>
+        <w:rPr>
+          <w:noProof/>
+        </w:rPr>
+        <w:drawing>
+          <wp:inline distT="0" distB="0" distL="0" distR="0" wp14:anchorId="72C75FD1" wp14:editId="7862F90B">
+            <wp:extent cx="2743200" cy="1660810"/>
+            <wp:effectExtent l="0" t="0" r="0" b="0"/>
+            <wp:docPr id="18" name="Picture 18"/>
+            <wp:cNvGraphicFramePr>
+              <a:graphicFrameLocks xmlns:a="http://schemas.openxmlformats.org/drawingml/2006/main" noChangeAspect="1"/>
+            </wp:cNvGraphicFramePr>
+            <a:graphic xmlns:a="http://schemas.openxmlformats.org/drawingml/2006/main">
+              <a:graphicData uri="http://schemas.openxmlformats.org/drawingml/2006/picture">
+                <pic:pic xmlns:pic="http://schemas.openxmlformats.org/drawingml/2006/picture">
+                  <pic:nvPicPr>
+                    <pic:cNvPr id="1" name=""/>
+                    <pic:cNvPicPr/>
+                  </pic:nvPicPr>
+                  <pic:blipFill>
+                    <a:blip r:embed="rId34"/>
+                    <a:stretch>
+                      <a:fillRect/>
+                    </a:stretch>
+                  </pic:blipFill>
+                  <pic:spPr>
+                    <a:xfrm>
+                      <a:off x="0" y="0"/>
+                      <a:ext cx="2743200" cy="1660810"/>
+                    </a:xfrm>
+                    <a:prstGeom prst="rect">
+                      <a:avLst/>
+                    </a:prstGeom>
+                  </pic:spPr>
+                </pic:pic>
+              </a:graphicData>
+            </a:graphic>
+          </wp:inline>
+        </w:drawing>
+      </w:r>
+    </w:p>
+    <w:p>
+      <w:pPr>
+        <w:pStyle w:val="Caption"/>
+      </w:pPr>
+      <w:r>
+        <w:t xml:space="preserve">Figure </w:t>
+      </w:r>
+      <w:r>
+        <w:fldChar w:fldCharType="begin"/>
+      </w:r>
+      <w:r>
+        <w:instrText xml:space="preserve"> SEQ Figure \* ARABIC </w:instrText>
+      </w:r>
+      <w:r>
+        <w:fldChar w:fldCharType="separate"/>
+      </w:r>
+      <w:r>
+        <w:rPr>
+          <w:noProof/>
+        </w:rPr>
+        <w:t>12</w:t>
+      </w:r>
+      <w:r>
+        <w:fldChar w:fldCharType="end"/>
+      </w:r>
+      <w:r>
+        <w:t xml:space="preserve"> Opioid Overdose Deaths by Age Group</w:t>
+      </w:r>
+    </w:p>
+    <w:p>
+      <w:pPr>
+        <w:rPr>
+          <w:rFonts w:asciiTheme="minorHAnsi" w:hAnsiTheme="minorHAnsi"/>
+          <w:b/>
+        </w:rPr>
+      </w:pPr>
+      <w:r>
+        <w:rPr>
+          <w:rFonts w:asciiTheme="minorHAnsi" w:hAnsiTheme="minorHAnsi"/>
+          <w:b/>
+        </w:rPr>
+        <w:t>Opioid Overdose Deaths by Race</w:t>
+      </w:r>
+    </w:p>
+    <w:p>
+      <w:pPr>
+        <w:spacing w:after="160"/>
+        <w:contextualSpacing w:val="0"/>
+        <w:jc w:val="both"/>
+        <w:rPr>
+          <w:rFonts w:asciiTheme="minorHAnsi" w:hAnsiTheme="minorHAnsi"/>
+        </w:rPr>
+      </w:pPr>
+      <w:r>
+        <w:rPr>
+          <w:rFonts w:asciiTheme="minorHAnsi" w:hAnsiTheme="minorHAnsi"/>
+        </w:rPr>
+        <w:t>An article published by American Council of Science and Health in 2018, has shown that opioid overdose is a significant problem among whites than it in among others.</w:t>
+      </w:r>
+      <w:r>
+        <w:rPr>
+          <w:rFonts w:asciiTheme="minorHAnsi" w:hAnsiTheme="minorHAnsi"/>
+        </w:rPr>
+        <w:t xml:space="preserve"> </w:t>
+      </w:r>
+    </w:p>
+    <w:p>
+      <w:pPr>
+        <w:keepNext/>
+        <w:spacing w:after="160"/>
+        <w:contextualSpacing w:val="0"/>
+        <w:jc w:val="both"/>
+      </w:pPr>
+      <w:r>
+        <w:rPr>
+          <w:rFonts w:asciiTheme="minorHAnsi" w:hAnsiTheme="minorHAnsi"/>
+        </w:rPr>
+        <w:t xml:space="preserve">“When stratified by race/ethnicity, the drug-related mortality rate (per 100,000) in 2016 for whites was 25.3, blacks 17.1, and Hispanics 9.5. That means that whites were roughly 50% and 167% likelier to die from drug overdoses than blacks and Hispanics, respectively.” </w:t>
+      </w:r>
+      <w:sdt>
+        <w:sdtPr>
+          <w:rPr>
+            <w:rFonts w:asciiTheme="minorHAnsi" w:hAnsiTheme="minorHAnsi"/>
+          </w:rPr>
+          <w:id w:val="761877368"/>
+          <w:citation/>
+        </w:sdtPr>
+        <w:sdtEndPr/>
+        <w:sdtContent>
+          <w:r>
+            <w:rPr>
+              <w:rFonts w:asciiTheme="minorHAnsi" w:hAnsiTheme="minorHAnsi"/>
+            </w:rPr>
+            <w:fldChar w:fldCharType="begin"/>
+          </w:r>
+          <w:r>
+            <w:rPr>
+              <w:rFonts w:asciiTheme="minorHAnsi" w:hAnsiTheme="minorHAnsi"/>
+              <w:lang w:val="en-US"/>
+            </w:rPr>
+            <w:instrText xml:space="preserve"> CITATION Ale18 \l 1033 </w:instrText>
+          </w:r>
+          <w:r>
+            <w:rPr>
+              <w:rFonts w:asciiTheme="minorHAnsi" w:hAnsiTheme="minorHAnsi"/>
+            </w:rPr>
+            <w:fldChar w:fldCharType="separate"/>
+          </w:r>
+          <w:r>
+            <w:rPr>
+              <w:rFonts w:asciiTheme="minorHAnsi" w:hAnsiTheme="minorHAnsi"/>
+              <w:noProof/>
+              <w:lang w:val="en-US"/>
+            </w:rPr>
+            <w:t>(Berezow 2018)</w:t>
+          </w:r>
+          <w:r>
+            <w:rPr>
+              <w:rFonts w:asciiTheme="minorHAnsi" w:hAnsiTheme="minorHAnsi"/>
+            </w:rPr>
+            <w:fldChar w:fldCharType="end"/>
+          </w:r>
+        </w:sdtContent>
+      </w:sdt>
+      <w:r>
+        <w:rPr>
+          <w:rFonts w:asciiTheme="minorHAnsi" w:hAnsiTheme="minorHAnsi"/>
+          <w:noProof/>
+        </w:rPr>
+        <w:drawing>
+          <wp:inline distT="0" distB="0" distL="0" distR="0" wp14:anchorId="0F555A4F" wp14:editId="43519290">
+            <wp:extent cx="2743200" cy="1594624"/>
+            <wp:effectExtent l="0" t="0" r="0" b="5715"/>
+            <wp:docPr id="19" name="Picture 19"/>
+            <wp:cNvGraphicFramePr>
+              <a:graphicFrameLocks xmlns:a="http://schemas.openxmlformats.org/drawingml/2006/main" noChangeAspect="1"/>
+            </wp:cNvGraphicFramePr>
+            <a:graphic xmlns:a="http://schemas.openxmlformats.org/drawingml/2006/main">
+              <a:graphicData uri="http://schemas.openxmlformats.org/drawingml/2006/picture">
+                <pic:pic xmlns:pic="http://schemas.openxmlformats.org/drawingml/2006/picture">
+                  <pic:nvPicPr>
+                    <pic:cNvPr id="1" name=""/>
+                    <pic:cNvPicPr/>
+                  </pic:nvPicPr>
+                  <pic:blipFill>
+                    <a:blip r:embed="rId35"/>
+                    <a:stretch>
+                      <a:fillRect/>
+                    </a:stretch>
+                  </pic:blipFill>
+                  <pic:spPr>
+                    <a:xfrm>
+                      <a:off x="0" y="0"/>
                       <a:ext cx="2743200" cy="1594624"/>
                     </a:xfrm>
                     <a:prstGeom prst="rect">
@@ -5290,6 +5740,7 @@
           <w:id w:val="-1487085256"/>
           <w:citation/>
         </w:sdtPr>
+        <w:sdtEndPr/>
         <w:sdtContent>
           <w:r>
             <w:fldChar w:fldCharType="begin"/>
@@ -5400,6 +5851,7 @@
         <w:rPr>
           <w:rFonts w:asciiTheme="minorHAnsi" w:hAnsiTheme="minorHAnsi"/>
         </w:rPr>
+        <w:lastRenderedPageBreak/>
         <w:t xml:space="preserve">2016, CDC had set clinical standards to balance the benefit and risk of this class of drug. </w:t>
       </w:r>
       <w:r>
@@ -5422,6 +5874,7 @@
           <w:id w:val="-1326119005"/>
           <w:citation/>
         </w:sdtPr>
+        <w:sdtEndPr/>
         <w:sdtContent>
           <w:r>
             <w:rPr>
@@ -5580,7 +6033,14 @@
           <w:rFonts w:asciiTheme="minorHAnsi" w:hAnsiTheme="minorHAnsi"/>
           <w:lang w:val="en-US"/>
         </w:rPr>
-        <w:t xml:space="preserve">Fentanyl is a highly addictive pain medication commonly used to treat pain in cancer patients undergoing chemotherapy. It can cause respiratory distress and death when combined with other substances especially alcohol. </w:t>
+        <w:t xml:space="preserve">Fentanyl is a highly addictive pain medication commonly used to treat pain in cancer </w:t>
+      </w:r>
+      <w:r>
+        <w:rPr>
+          <w:rFonts w:asciiTheme="minorHAnsi" w:hAnsiTheme="minorHAnsi"/>
+          <w:lang w:val="en-US"/>
+        </w:rPr>
+        <w:t xml:space="preserve">patients undergoing chemotherapy. It can cause respiratory distress and death when combined with other substances especially alcohol. </w:t>
       </w:r>
       <w:r>
         <w:rPr>
@@ -5637,6 +6097,7 @@
           <w:id w:val="867484562"/>
           <w:citation/>
         </w:sdtPr>
+        <w:sdtEndPr/>
         <w:sdtContent>
           <w:r>
             <w:rPr>
@@ -5699,7 +6160,6 @@
         <w:rPr>
           <w:rFonts w:asciiTheme="minorHAnsi" w:hAnsiTheme="minorHAnsi"/>
         </w:rPr>
-        <w:lastRenderedPageBreak/>
         <w:t xml:space="preserve">Prescription opioids </w:t>
       </w:r>
       <w:r>
@@ -5718,13 +6178,7 @@
         <w:rPr>
           <w:rFonts w:asciiTheme="minorHAnsi" w:hAnsiTheme="minorHAnsi"/>
         </w:rPr>
-        <w:t xml:space="preserve">spoiling the habit of the population. To summarize the problem, it can be pointed to three sources to be targeted: surge of </w:t>
-      </w:r>
-      <w:r>
-        <w:rPr>
-          <w:rFonts w:asciiTheme="minorHAnsi" w:hAnsiTheme="minorHAnsi"/>
-        </w:rPr>
-        <w:t xml:space="preserve">prescription opioids since 1990, increase of heroin related deaths from 2010, and the growing supply chain of illegally manufactured drugs including fentanyl.   </w:t>
+        <w:t xml:space="preserve">spoiling the habit of the population. To summarize the problem, it can be pointed to three sources to be targeted: surge of prescription opioids since 1990, increase of heroin related deaths from 2010, and the growing supply chain of illegally manufactured drugs including fentanyl.   </w:t>
       </w:r>
     </w:p>
     <w:p>
@@ -5751,6 +6205,8 @@
       <w:sdtPr>
         <w:rPr>
           <w:rFonts w:asciiTheme="minorHAnsi" w:hAnsiTheme="minorHAnsi"/>
+          <w:sz w:val="22"/>
+          <w:szCs w:val="22"/>
         </w:rPr>
         <w:id w:val="540791958"/>
         <w:docPartObj>
@@ -5762,8 +6218,6 @@
         <w:rPr>
           <w:b/>
           <w:bCs/>
-          <w:sz w:val="22"/>
-          <w:szCs w:val="22"/>
         </w:rPr>
       </w:sdtEndPr>
       <w:sdtContent>
@@ -5772,11 +6226,17 @@
             <w:pStyle w:val="Heading1"/>
             <w:rPr>
               <w:rFonts w:asciiTheme="minorHAnsi" w:hAnsiTheme="minorHAnsi"/>
+              <w:b/>
+              <w:sz w:val="24"/>
+              <w:szCs w:val="24"/>
             </w:rPr>
           </w:pPr>
           <w:r>
             <w:rPr>
               <w:rFonts w:asciiTheme="minorHAnsi" w:hAnsiTheme="minorHAnsi"/>
+              <w:b/>
+              <w:sz w:val="24"/>
+              <w:szCs w:val="24"/>
             </w:rPr>
             <w:t>Works Cited</w:t>
           </w:r>
@@ -6046,6 +6506,7 @@
               <w:rFonts w:asciiTheme="minorHAnsi" w:hAnsiTheme="minorHAnsi"/>
               <w:noProof/>
             </w:rPr>
+            <w:lastRenderedPageBreak/>
             <w:t xml:space="preserve">GitHub. n.d. </w:t>
           </w:r>
           <w:r>
@@ -6294,6 +6755,50 @@
               <w:noProof/>
             </w:rPr>
             <w:t xml:space="preserve"> https://en.wikipedia.org/wiki/Opioid_epidemic.</w:t>
+          </w:r>
+        </w:p>
+        <w:p>
+          <w:pPr>
+            <w:rPr>
+              <w:rFonts w:asciiTheme="minorHAnsi" w:hAnsiTheme="minorHAnsi"/>
+            </w:rPr>
+          </w:pPr>
+          <w:r>
+            <w:rPr>
+              <w:rFonts w:asciiTheme="minorHAnsi" w:hAnsiTheme="minorHAnsi"/>
+            </w:rPr>
+            <w:t xml:space="preserve">Wickman, Hadley. </w:t>
+          </w:r>
+          <w:r>
+            <w:rPr>
+              <w:rFonts w:asciiTheme="minorHAnsi" w:hAnsiTheme="minorHAnsi"/>
+            </w:rPr>
+            <w:t>2014</w:t>
+          </w:r>
+          <w:r>
+            <w:rPr>
+              <w:rFonts w:asciiTheme="minorHAnsi" w:hAnsiTheme="minorHAnsi"/>
+            </w:rPr>
+            <w:t xml:space="preserve">. Tidy Data, </w:t>
+          </w:r>
+          <w:r>
+            <w:rPr>
+              <w:rFonts w:asciiTheme="minorHAnsi" w:hAnsiTheme="minorHAnsi"/>
+              <w:i/>
+            </w:rPr>
+            <w:t>Journal of Statistical Software</w:t>
+          </w:r>
+          <w:r>
+            <w:rPr>
+              <w:rFonts w:asciiTheme="minorHAnsi" w:hAnsiTheme="minorHAnsi"/>
+            </w:rPr>
+            <w:t xml:space="preserve">. </w:t>
+          </w:r>
+          <w:r>
+            <w:rPr>
+              <w:rFonts w:asciiTheme="minorHAnsi" w:hAnsiTheme="minorHAnsi"/>
+            </w:rPr>
+            <w:t>volume 59, issue 10</w:t>
           </w:r>
         </w:p>
         <w:p>
@@ -6340,6 +6845,72 @@
     </w:sectPr>
   </w:body>
 </w:document>
+</file>
+
+<file path=word/endnotes.xml><?xml version="1.0" encoding="utf-8"?>
+<w:endnotes xmlns:wpc="http://schemas.microsoft.com/office/word/2010/wordprocessingCanvas" xmlns:cx="http://schemas.microsoft.com/office/drawing/2014/chartex" xmlns:cx1="http://schemas.microsoft.com/office/drawing/2015/9/8/chartex" xmlns:cx2="http://schemas.microsoft.com/office/drawing/2015/10/21/chartex" xmlns:cx3="http://schemas.microsoft.com/office/drawing/2016/5/9/chartex" xmlns:cx4="http://schemas.microsoft.com/office/drawing/2016/5/10/chartex" xmlns:cx5="http://schemas.microsoft.com/office/drawing/2016/5/11/chartex" xmlns:cx6="http://schemas.microsoft.com/office/drawing/2016/5/12/chartex" xmlns:cx7="http://schemas.microsoft.com/office/drawing/2016/5/13/chartex" xmlns:cx8="http://schemas.microsoft.com/office/drawing/2016/5/14/chartex" xmlns:mc="http://schemas.openxmlformats.org/markup-compatibility/2006" xmlns:aink="http://schemas.microsoft.com/office/drawing/2016/ink" xmlns:am3d="http://schemas.microsoft.com/office/drawing/2017/model3d" xmlns:o="urn:schemas-microsoft-com:office:office" xmlns:r="http://schemas.openxmlformats.org/officeDocument/2006/relationships" xmlns:m="http://schemas.openxmlformats.org/officeDocument/2006/math" xmlns:v="urn:schemas-microsoft-com:vml" xmlns:wp14="http://schemas.microsoft.com/office/word/2010/wordprocessingDrawing" xmlns:wp="http://schemas.openxmlformats.org/drawingml/2006/wordprocessingDrawing" xmlns:w10="urn:schemas-microsoft-com:office:word" xmlns:w="http://schemas.openxmlformats.org/wordprocessingml/2006/main" xmlns:w14="http://schemas.microsoft.com/office/word/2010/wordml" xmlns:w15="http://schemas.microsoft.com/office/word/2012/wordml" xmlns:w16cid="http://schemas.microsoft.com/office/word/2016/wordml/cid" xmlns:w16se="http://schemas.microsoft.com/office/word/2015/wordml/symex" xmlns:wpg="http://schemas.microsoft.com/office/word/2010/wordprocessingGroup" xmlns:wpi="http://schemas.microsoft.com/office/word/2010/wordprocessingInk" xmlns:wne="http://schemas.microsoft.com/office/word/2006/wordml" xmlns:wps="http://schemas.microsoft.com/office/word/2010/wordprocessingShape" mc:Ignorable="w14 w15 w16se w16cid wp14">
+  <w:endnote w:type="separator" w:id="-1">
+    <w:p>
+      <w:pPr>
+        <w:spacing w:line="240" w:lineRule="auto"/>
+      </w:pPr>
+      <w:r>
+        <w:separator/>
+      </w:r>
+    </w:p>
+  </w:endnote>
+  <w:endnote w:type="continuationSeparator" w:id="0">
+    <w:p>
+      <w:pPr>
+        <w:spacing w:line="240" w:lineRule="auto"/>
+      </w:pPr>
+      <w:r>
+        <w:continuationSeparator/>
+      </w:r>
+    </w:p>
+  </w:endnote>
+</w:endnotes>
+</file>
+
+<file path=word/footer1.xml><?xml version="1.0" encoding="utf-8"?>
+<w:ftr xmlns:wpc="http://schemas.microsoft.com/office/word/2010/wordprocessingCanvas" xmlns:cx="http://schemas.microsoft.com/office/drawing/2014/chartex" xmlns:cx1="http://schemas.microsoft.com/office/drawing/2015/9/8/chartex" xmlns:cx2="http://schemas.microsoft.com/office/drawing/2015/10/21/chartex" xmlns:cx3="http://schemas.microsoft.com/office/drawing/2016/5/9/chartex" xmlns:cx4="http://schemas.microsoft.com/office/drawing/2016/5/10/chartex" xmlns:cx5="http://schemas.microsoft.com/office/drawing/2016/5/11/chartex" xmlns:cx6="http://schemas.microsoft.com/office/drawing/2016/5/12/chartex" xmlns:cx7="http://schemas.microsoft.com/office/drawing/2016/5/13/chartex" xmlns:cx8="http://schemas.microsoft.com/office/drawing/2016/5/14/chartex" xmlns:mc="http://schemas.openxmlformats.org/markup-compatibility/2006" xmlns:aink="http://schemas.microsoft.com/office/drawing/2016/ink" xmlns:am3d="http://schemas.microsoft.com/office/drawing/2017/model3d" xmlns:o="urn:schemas-microsoft-com:office:office" xmlns:r="http://schemas.openxmlformats.org/officeDocument/2006/relationships" xmlns:m="http://schemas.openxmlformats.org/officeDocument/2006/math" xmlns:v="urn:schemas-microsoft-com:vml" xmlns:wp14="http://schemas.microsoft.com/office/word/2010/wordprocessingDrawing" xmlns:wp="http://schemas.openxmlformats.org/drawingml/2006/wordprocessingDrawing" xmlns:w10="urn:schemas-microsoft-com:office:word" xmlns:w="http://schemas.openxmlformats.org/wordprocessingml/2006/main" xmlns:w14="http://schemas.microsoft.com/office/word/2010/wordml" xmlns:w15="http://schemas.microsoft.com/office/word/2012/wordml" xmlns:w16cid="http://schemas.microsoft.com/office/word/2016/wordml/cid" xmlns:w16se="http://schemas.microsoft.com/office/word/2015/wordml/symex" xmlns:wpg="http://schemas.microsoft.com/office/word/2010/wordprocessingGroup" xmlns:wpi="http://schemas.microsoft.com/office/word/2010/wordprocessingInk" xmlns:wne="http://schemas.microsoft.com/office/word/2006/wordml" xmlns:wps="http://schemas.microsoft.com/office/word/2010/wordprocessingShape" mc:Ignorable="w14 w15 w16se w16cid wp14">
+  <w:p>
+    <w:pPr>
+      <w:pStyle w:val="Footer"/>
+      <w:jc w:val="right"/>
+    </w:pPr>
+  </w:p>
+  <w:p>
+    <w:pPr>
+      <w:pStyle w:val="Footer"/>
+    </w:pPr>
+  </w:p>
+</w:ftr>
+</file>
+
+<file path=word/footnotes.xml><?xml version="1.0" encoding="utf-8"?>
+<w:footnotes xmlns:wpc="http://schemas.microsoft.com/office/word/2010/wordprocessingCanvas" xmlns:cx="http://schemas.microsoft.com/office/drawing/2014/chartex" xmlns:cx1="http://schemas.microsoft.com/office/drawing/2015/9/8/chartex" xmlns:cx2="http://schemas.microsoft.com/office/drawing/2015/10/21/chartex" xmlns:cx3="http://schemas.microsoft.com/office/drawing/2016/5/9/chartex" xmlns:cx4="http://schemas.microsoft.com/office/drawing/2016/5/10/chartex" xmlns:cx5="http://schemas.microsoft.com/office/drawing/2016/5/11/chartex" xmlns:cx6="http://schemas.microsoft.com/office/drawing/2016/5/12/chartex" xmlns:cx7="http://schemas.microsoft.com/office/drawing/2016/5/13/chartex" xmlns:cx8="http://schemas.microsoft.com/office/drawing/2016/5/14/chartex" xmlns:mc="http://schemas.openxmlformats.org/markup-compatibility/2006" xmlns:aink="http://schemas.microsoft.com/office/drawing/2016/ink" xmlns:am3d="http://schemas.microsoft.com/office/drawing/2017/model3d" xmlns:o="urn:schemas-microsoft-com:office:office" xmlns:r="http://schemas.openxmlformats.org/officeDocument/2006/relationships" xmlns:m="http://schemas.openxmlformats.org/officeDocument/2006/math" xmlns:v="urn:schemas-microsoft-com:vml" xmlns:wp14="http://schemas.microsoft.com/office/word/2010/wordprocessingDrawing" xmlns:wp="http://schemas.openxmlformats.org/drawingml/2006/wordprocessingDrawing" xmlns:w10="urn:schemas-microsoft-com:office:word" xmlns:w="http://schemas.openxmlformats.org/wordprocessingml/2006/main" xmlns:w14="http://schemas.microsoft.com/office/word/2010/wordml" xmlns:w15="http://schemas.microsoft.com/office/word/2012/wordml" xmlns:w16cid="http://schemas.microsoft.com/office/word/2016/wordml/cid" xmlns:w16se="http://schemas.microsoft.com/office/word/2015/wordml/symex" xmlns:wpg="http://schemas.microsoft.com/office/word/2010/wordprocessingGroup" xmlns:wpi="http://schemas.microsoft.com/office/word/2010/wordprocessingInk" xmlns:wne="http://schemas.microsoft.com/office/word/2006/wordml" xmlns:wps="http://schemas.microsoft.com/office/word/2010/wordprocessingShape" mc:Ignorable="w14 w15 w16se w16cid wp14">
+  <w:footnote w:type="separator" w:id="-1">
+    <w:p>
+      <w:pPr>
+        <w:spacing w:line="240" w:lineRule="auto"/>
+      </w:pPr>
+      <w:r>
+        <w:separator/>
+      </w:r>
+    </w:p>
+  </w:footnote>
+  <w:footnote w:type="continuationSeparator" w:id="0">
+    <w:p>
+      <w:pPr>
+        <w:spacing w:line="240" w:lineRule="auto"/>
+      </w:pPr>
+      <w:r>
+        <w:continuationSeparator/>
+      </w:r>
+    </w:p>
+  </w:footnote>
+</w:footnotes>
 </file>
 
 <file path=word/numbering.xml><?xml version="1.0" encoding="utf-8"?>
@@ -7446,6 +8017,7 @@
   <w:style w:type="character" w:default="1" w:styleId="DefaultParagraphFont">
     <w:name w:val="Default Paragraph Font"/>
     <w:uiPriority w:val="1"/>
+    <w:semiHidden/>
     <w:unhideWhenUsed/>
   </w:style>
   <w:style w:type="table" w:default="1" w:styleId="TableNormal">
@@ -7580,6 +8152,62 @@
     <w:uiPriority w:val="37"/>
     <w:unhideWhenUsed/>
     <w:rsid w:val="0082144D"/>
+  </w:style>
+  <w:style w:type="character" w:styleId="FollowedHyperlink">
+    <w:name w:val="FollowedHyperlink"/>
+    <w:basedOn w:val="DefaultParagraphFont"/>
+    <w:uiPriority w:val="99"/>
+    <w:semiHidden/>
+    <w:unhideWhenUsed/>
+    <w:rsid w:val="007A2D06"/>
+    <w:rPr>
+      <w:color w:val="800080" w:themeColor="followedHyperlink"/>
+      <w:u w:val="single"/>
+    </w:rPr>
+  </w:style>
+  <w:style w:type="paragraph" w:styleId="Header">
+    <w:name w:val="header"/>
+    <w:basedOn w:val="Normal"/>
+    <w:link w:val="HeaderChar"/>
+    <w:uiPriority w:val="99"/>
+    <w:unhideWhenUsed/>
+    <w:rsid w:val="00FA5ADC"/>
+    <w:pPr>
+      <w:tabs>
+        <w:tab w:val="center" w:pos="4680"/>
+        <w:tab w:val="right" w:pos="9360"/>
+      </w:tabs>
+      <w:spacing w:line="240" w:lineRule="auto"/>
+    </w:pPr>
+  </w:style>
+  <w:style w:type="character" w:customStyle="1" w:styleId="HeaderChar">
+    <w:name w:val="Header Char"/>
+    <w:basedOn w:val="DefaultParagraphFont"/>
+    <w:link w:val="Header"/>
+    <w:uiPriority w:val="99"/>
+    <w:rsid w:val="00FA5ADC"/>
+  </w:style>
+  <w:style w:type="paragraph" w:styleId="Footer">
+    <w:name w:val="footer"/>
+    <w:basedOn w:val="Normal"/>
+    <w:link w:val="FooterChar"/>
+    <w:uiPriority w:val="99"/>
+    <w:unhideWhenUsed/>
+    <w:rsid w:val="00FA5ADC"/>
+    <w:pPr>
+      <w:tabs>
+        <w:tab w:val="center" w:pos="4680"/>
+        <w:tab w:val="right" w:pos="9360"/>
+      </w:tabs>
+      <w:spacing w:line="240" w:lineRule="auto"/>
+    </w:pPr>
+  </w:style>
+  <w:style w:type="character" w:customStyle="1" w:styleId="FooterChar">
+    <w:name w:val="Footer Char"/>
+    <w:basedOn w:val="DefaultParagraphFont"/>
+    <w:link w:val="Footer"/>
+    <w:uiPriority w:val="99"/>
+    <w:rsid w:val="00FA5ADC"/>
   </w:style>
 </w:styles>
 </file>
@@ -8146,7 +8774,7 @@
 </file>
 
 <file path=customXml/itemProps1.xml><?xml version="1.0" encoding="utf-8"?>
-<ds:datastoreItem xmlns:ds="http://schemas.openxmlformats.org/officeDocument/2006/customXml" ds:itemID="{81775CF6-26D0-46AC-BB56-CC4233568F82}">
+<ds:datastoreItem xmlns:ds="http://schemas.openxmlformats.org/officeDocument/2006/customXml" ds:itemID="{FD04B8C8-0210-4ABF-A659-15A7872D47F8}">
   <ds:schemaRefs>
     <ds:schemaRef ds:uri="http://schemas.openxmlformats.org/officeDocument/2006/bibliography"/>
   </ds:schemaRefs>

</xml_diff>